<commit_message>
Solved problem 2 2013/2014 - Trade and travel.
</commit_message>
<xml_diff>
--- a/Telerik Software Academy/C# OOP/2013_2014/OOP - 12 December 2013/1.WarMachines/OOP-Exam-Problem-1-War-Machines.docx
+++ b/Telerik Software Academy/C# OOP/2013_2014/OOP - 12 December 2013/1.WarMachines/OOP-Exam-Problem-1-War-Machines.docx
@@ -1,6 +1,6 @@
 
 <file path=word/document.xml><?xml version="1.0" encoding="utf-8"?>
-<w:document xmlns:wpc="http://schemas.microsoft.com/office/word/2010/wordprocessingCanvas" xmlns:mc="http://schemas.openxmlformats.org/markup-compatibility/2006" xmlns:o="urn:schemas-microsoft-com:office:office" xmlns:r="http://schemas.openxmlformats.org/officeDocument/2006/relationships" xmlns:m="http://schemas.openxmlformats.org/officeDocument/2006/math" xmlns:v="urn:schemas-microsoft-com:vml" xmlns:wp14="http://schemas.microsoft.com/office/word/2010/wordprocessingDrawing" xmlns:wp="http://schemas.openxmlformats.org/drawingml/2006/wordprocessingDrawing" xmlns:w10="urn:schemas-microsoft-com:office:word" xmlns:w="http://schemas.openxmlformats.org/wordprocessingml/2006/main" xmlns:w14="http://schemas.microsoft.com/office/word/2010/wordml" xmlns:wpg="http://schemas.microsoft.com/office/word/2010/wordprocessingGroup" xmlns:wpi="http://schemas.microsoft.com/office/word/2010/wordprocessingInk" xmlns:wne="http://schemas.microsoft.com/office/word/2006/wordml" xmlns:wps="http://schemas.microsoft.com/office/word/2010/wordprocessingShape" mc:Ignorable="w14 wp14">
+<w:document xmlns:wpc="http://schemas.microsoft.com/office/word/2010/wordprocessingCanvas" xmlns:cx="http://schemas.microsoft.com/office/drawing/2014/chartex" xmlns:cx1="http://schemas.microsoft.com/office/drawing/2015/9/8/chartex" xmlns:mc="http://schemas.openxmlformats.org/markup-compatibility/2006" xmlns:o="urn:schemas-microsoft-com:office:office" xmlns:r="http://schemas.openxmlformats.org/officeDocument/2006/relationships" xmlns:m="http://schemas.openxmlformats.org/officeDocument/2006/math" xmlns:v="urn:schemas-microsoft-com:vml" xmlns:wp14="http://schemas.microsoft.com/office/word/2010/wordprocessingDrawing" xmlns:wp="http://schemas.openxmlformats.org/drawingml/2006/wordprocessingDrawing" xmlns:w10="urn:schemas-microsoft-com:office:word" xmlns:w="http://schemas.openxmlformats.org/wordprocessingml/2006/main" xmlns:w14="http://schemas.microsoft.com/office/word/2010/wordml" xmlns:w15="http://schemas.microsoft.com/office/word/2012/wordml" xmlns:w16se="http://schemas.microsoft.com/office/word/2015/wordml/symex" xmlns:wpg="http://schemas.microsoft.com/office/word/2010/wordprocessingGroup" xmlns:wpi="http://schemas.microsoft.com/office/word/2010/wordprocessingInk" xmlns:wne="http://schemas.microsoft.com/office/word/2006/wordml" xmlns:wps="http://schemas.microsoft.com/office/word/2010/wordprocessingShape" mc:Ignorable="w14 w15 w16se wp14">
   <w:body>
     <w:p>
       <w:pPr>
@@ -45,7 +45,15 @@
         </w:rPr>
       </w:pPr>
       <w:r>
-        <w:t xml:space="preserve">In a war machine virtual factory there are two types of </w:t>
+        <w:t xml:space="preserve">In a war machine virtual </w:t>
+      </w:r>
+      <w:proofErr w:type="gramStart"/>
+      <w:r>
+        <w:t>factory</w:t>
+      </w:r>
+      <w:proofErr w:type="gramEnd"/>
+      <w:r>
+        <w:t xml:space="preserve"> there are two types of </w:t>
       </w:r>
       <w:r>
         <w:rPr>
@@ -174,7 +182,11 @@
         <w:t xml:space="preserve"> on all machines they engage. </w:t>
       </w:r>
       <w:r>
-        <w:t xml:space="preserve">One machine can be </w:t>
+        <w:t xml:space="preserve">One </w:t>
+      </w:r>
+      <w:proofErr w:type="gramStart"/>
+      <w:r>
+        <w:t xml:space="preserve">machine can be </w:t>
       </w:r>
       <w:r>
         <w:rPr>
@@ -183,7 +195,11 @@
         <w:t>engaged</w:t>
       </w:r>
       <w:r>
-        <w:t xml:space="preserve"> by one pilot at a time.</w:t>
+        <w:t xml:space="preserve"> by one pilot</w:t>
+      </w:r>
+      <w:proofErr w:type="gramEnd"/>
+      <w:r>
+        <w:t xml:space="preserve"> at a time.</w:t>
       </w:r>
       <w:r>
         <w:t xml:space="preserve"> </w:t>
@@ -204,15 +220,26 @@
         <w:rPr>
           <w:b/>
         </w:rPr>
-        <w:t>defense mode</w:t>
-      </w:r>
-      <w:r>
-        <w:t xml:space="preserve"> which can be turned </w:t>
-      </w:r>
+        <w:t xml:space="preserve">defense </w:t>
+      </w:r>
+      <w:proofErr w:type="gramStart"/>
       <w:r>
         <w:rPr>
           <w:b/>
         </w:rPr>
+        <w:t>mode</w:t>
+      </w:r>
+      <w:r>
+        <w:t xml:space="preserve"> which</w:t>
+      </w:r>
+      <w:proofErr w:type="gramEnd"/>
+      <w:r>
+        <w:t xml:space="preserve"> can be turned </w:t>
+      </w:r>
+      <w:r>
+        <w:rPr>
+          <w:b/>
+        </w:rPr>
         <w:t>on</w:t>
       </w:r>
       <w:r>
@@ -243,7 +270,15 @@
         <w:t xml:space="preserve"> have</w:t>
       </w:r>
       <w:r>
-        <w:t xml:space="preserve"> stealth mode which can be turned </w:t>
+        <w:t xml:space="preserve"> stealth </w:t>
+      </w:r>
+      <w:proofErr w:type="gramStart"/>
+      <w:r>
+        <w:t>mode which</w:t>
+      </w:r>
+      <w:proofErr w:type="gramEnd"/>
+      <w:r>
+        <w:t xml:space="preserve"> can be turned </w:t>
       </w:r>
       <w:r>
         <w:rPr>
@@ -335,7 +370,15 @@
         </w:rPr>
       </w:pPr>
       <w:r>
-        <w:t xml:space="preserve">You are given few C# </w:t>
+        <w:t xml:space="preserve">You </w:t>
+      </w:r>
+      <w:proofErr w:type="gramStart"/>
+      <w:r>
+        <w:t>are given</w:t>
+      </w:r>
+      <w:proofErr w:type="gramEnd"/>
+      <w:r>
+        <w:t xml:space="preserve"> few C# </w:t>
       </w:r>
       <w:r>
         <w:rPr>
@@ -1204,6 +1247,7 @@
               </w:rPr>
               <w:t xml:space="preserve">       </w:t>
             </w:r>
+            <w:proofErr w:type="spellStart"/>
             <w:r>
               <w:rPr>
                 <w:rFonts w:ascii="Consolas" w:hAnsi="Consolas" w:cs="Consolas"/>
@@ -1214,6 +1258,7 @@
               </w:rPr>
               <w:t>IPilot</w:t>
             </w:r>
+            <w:proofErr w:type="spellEnd"/>
             <w:r>
               <w:rPr>
                 <w:rFonts w:ascii="Consolas" w:hAnsi="Consolas" w:cs="Consolas"/>
@@ -1308,7 +1353,29 @@
                 <w:szCs w:val="21"/>
                 <w:highlight w:val="white"/>
               </w:rPr>
-              <w:t xml:space="preserve"> HealthPoints { </w:t>
+              <w:t xml:space="preserve"> </w:t>
+            </w:r>
+            <w:proofErr w:type="spellStart"/>
+            <w:r>
+              <w:rPr>
+                <w:rFonts w:ascii="Consolas" w:hAnsi="Consolas" w:cs="Consolas"/>
+                <w:color w:val="000000"/>
+                <w:sz w:val="21"/>
+                <w:szCs w:val="21"/>
+                <w:highlight w:val="white"/>
+              </w:rPr>
+              <w:t>HealthPoints</w:t>
+            </w:r>
+            <w:proofErr w:type="spellEnd"/>
+            <w:r>
+              <w:rPr>
+                <w:rFonts w:ascii="Consolas" w:hAnsi="Consolas" w:cs="Consolas"/>
+                <w:color w:val="000000"/>
+                <w:sz w:val="21"/>
+                <w:szCs w:val="21"/>
+                <w:highlight w:val="white"/>
+              </w:rPr>
+              <w:t xml:space="preserve"> { </w:t>
             </w:r>
             <w:r>
               <w:rPr>
@@ -1394,7 +1461,29 @@
                 <w:szCs w:val="21"/>
                 <w:highlight w:val="white"/>
               </w:rPr>
-              <w:t xml:space="preserve"> AttackPoints { </w:t>
+              <w:t xml:space="preserve"> </w:t>
+            </w:r>
+            <w:proofErr w:type="spellStart"/>
+            <w:r>
+              <w:rPr>
+                <w:rFonts w:ascii="Consolas" w:hAnsi="Consolas" w:cs="Consolas"/>
+                <w:color w:val="000000"/>
+                <w:sz w:val="21"/>
+                <w:szCs w:val="21"/>
+                <w:highlight w:val="white"/>
+              </w:rPr>
+              <w:t>AttackPoints</w:t>
+            </w:r>
+            <w:proofErr w:type="spellEnd"/>
+            <w:r>
+              <w:rPr>
+                <w:rFonts w:ascii="Consolas" w:hAnsi="Consolas" w:cs="Consolas"/>
+                <w:color w:val="000000"/>
+                <w:sz w:val="21"/>
+                <w:szCs w:val="21"/>
+                <w:highlight w:val="white"/>
+              </w:rPr>
+              <w:t xml:space="preserve"> { </w:t>
             </w:r>
             <w:r>
               <w:rPr>
@@ -1460,7 +1549,29 @@
                 <w:szCs w:val="21"/>
                 <w:highlight w:val="white"/>
               </w:rPr>
-              <w:t xml:space="preserve"> DefensePoints { </w:t>
+              <w:t xml:space="preserve"> </w:t>
+            </w:r>
+            <w:proofErr w:type="spellStart"/>
+            <w:r>
+              <w:rPr>
+                <w:rFonts w:ascii="Consolas" w:hAnsi="Consolas" w:cs="Consolas"/>
+                <w:color w:val="000000"/>
+                <w:sz w:val="21"/>
+                <w:szCs w:val="21"/>
+                <w:highlight w:val="white"/>
+              </w:rPr>
+              <w:t>DefensePoints</w:t>
+            </w:r>
+            <w:proofErr w:type="spellEnd"/>
+            <w:r>
+              <w:rPr>
+                <w:rFonts w:ascii="Consolas" w:hAnsi="Consolas" w:cs="Consolas"/>
+                <w:color w:val="000000"/>
+                <w:sz w:val="21"/>
+                <w:szCs w:val="21"/>
+                <w:highlight w:val="white"/>
+              </w:rPr>
+              <w:t xml:space="preserve"> { </w:t>
             </w:r>
             <w:r>
               <w:rPr>
@@ -1508,6 +1619,7 @@
               </w:rPr>
               <w:t xml:space="preserve">       </w:t>
             </w:r>
+            <w:proofErr w:type="spellStart"/>
             <w:r>
               <w:rPr>
                 <w:rFonts w:ascii="Consolas" w:hAnsi="Consolas" w:cs="Consolas"/>
@@ -1518,6 +1630,7 @@
               </w:rPr>
               <w:t>IList</w:t>
             </w:r>
+            <w:proofErr w:type="spellEnd"/>
             <w:r>
               <w:rPr>
                 <w:rFonts w:ascii="Consolas" w:hAnsi="Consolas" w:cs="Consolas"/>
@@ -1678,7 +1791,29 @@
                 <w:szCs w:val="21"/>
                 <w:highlight w:val="white"/>
               </w:rPr>
-              <w:t xml:space="preserve"> ToString();</w:t>
+              <w:t xml:space="preserve"> </w:t>
+            </w:r>
+            <w:proofErr w:type="spellStart"/>
+            <w:r>
+              <w:rPr>
+                <w:rFonts w:ascii="Consolas" w:hAnsi="Consolas" w:cs="Consolas"/>
+                <w:color w:val="000000"/>
+                <w:sz w:val="21"/>
+                <w:szCs w:val="21"/>
+                <w:highlight w:val="white"/>
+              </w:rPr>
+              <w:t>ToString</w:t>
+            </w:r>
+            <w:proofErr w:type="spellEnd"/>
+            <w:r>
+              <w:rPr>
+                <w:rFonts w:ascii="Consolas" w:hAnsi="Consolas" w:cs="Consolas"/>
+                <w:color w:val="000000"/>
+                <w:sz w:val="21"/>
+                <w:szCs w:val="21"/>
+                <w:highlight w:val="white"/>
+              </w:rPr>
+              <w:t>();</w:t>
             </w:r>
           </w:p>
           <w:p>
@@ -1792,6 +1927,7 @@
               </w:rPr>
               <w:t xml:space="preserve"> </w:t>
             </w:r>
+            <w:proofErr w:type="spellStart"/>
             <w:r>
               <w:rPr>
                 <w:rFonts w:ascii="Consolas" w:hAnsi="Consolas" w:cs="Consolas"/>
@@ -1802,6 +1938,7 @@
               </w:rPr>
               <w:t>ITank</w:t>
             </w:r>
+            <w:proofErr w:type="spellEnd"/>
             <w:r>
               <w:rPr>
                 <w:rFonts w:ascii="Consolas" w:hAnsi="Consolas" w:cs="Consolas"/>
@@ -1812,6 +1949,7 @@
               </w:rPr>
               <w:t xml:space="preserve"> : </w:t>
             </w:r>
+            <w:proofErr w:type="spellStart"/>
             <w:r>
               <w:rPr>
                 <w:rFonts w:ascii="Consolas" w:hAnsi="Consolas" w:cs="Consolas"/>
@@ -1822,6 +1960,7 @@
               </w:rPr>
               <w:t>IMachine</w:t>
             </w:r>
+            <w:proofErr w:type="spellEnd"/>
           </w:p>
           <w:p>
             <w:pPr>
@@ -1902,7 +2041,29 @@
                 <w:szCs w:val="21"/>
                 <w:highlight w:val="white"/>
               </w:rPr>
-              <w:t xml:space="preserve"> DefenseMode { </w:t>
+              <w:t xml:space="preserve"> </w:t>
+            </w:r>
+            <w:proofErr w:type="spellStart"/>
+            <w:r>
+              <w:rPr>
+                <w:rFonts w:ascii="Consolas" w:hAnsi="Consolas" w:cs="Consolas"/>
+                <w:color w:val="000000"/>
+                <w:sz w:val="21"/>
+                <w:szCs w:val="21"/>
+                <w:highlight w:val="white"/>
+              </w:rPr>
+              <w:t>DefenseMode</w:t>
+            </w:r>
+            <w:proofErr w:type="spellEnd"/>
+            <w:r>
+              <w:rPr>
+                <w:rFonts w:ascii="Consolas" w:hAnsi="Consolas" w:cs="Consolas"/>
+                <w:color w:val="000000"/>
+                <w:sz w:val="21"/>
+                <w:szCs w:val="21"/>
+                <w:highlight w:val="white"/>
+              </w:rPr>
+              <w:t xml:space="preserve"> { </w:t>
             </w:r>
             <w:r>
               <w:rPr>
@@ -1978,7 +2139,29 @@
                 <w:szCs w:val="21"/>
                 <w:highlight w:val="white"/>
               </w:rPr>
-              <w:t xml:space="preserve"> ToggleDefenseMode();</w:t>
+              <w:t xml:space="preserve"> </w:t>
+            </w:r>
+            <w:proofErr w:type="spellStart"/>
+            <w:r>
+              <w:rPr>
+                <w:rFonts w:ascii="Consolas" w:hAnsi="Consolas" w:cs="Consolas"/>
+                <w:color w:val="000000"/>
+                <w:sz w:val="21"/>
+                <w:szCs w:val="21"/>
+                <w:highlight w:val="white"/>
+              </w:rPr>
+              <w:t>ToggleDefenseMode</w:t>
+            </w:r>
+            <w:proofErr w:type="spellEnd"/>
+            <w:r>
+              <w:rPr>
+                <w:rFonts w:ascii="Consolas" w:hAnsi="Consolas" w:cs="Consolas"/>
+                <w:color w:val="000000"/>
+                <w:sz w:val="21"/>
+                <w:szCs w:val="21"/>
+                <w:highlight w:val="white"/>
+              </w:rPr>
+              <w:t>();</w:t>
             </w:r>
           </w:p>
           <w:p>
@@ -2057,6 +2240,7 @@
                 <w:szCs w:val="21"/>
                 <w:highlight w:val="white"/>
               </w:rPr>
+              <w:lastRenderedPageBreak/>
               <w:t xml:space="preserve">  </w:t>
             </w:r>
             <w:r>
@@ -2099,6 +2283,7 @@
               </w:rPr>
               <w:t xml:space="preserve"> </w:t>
             </w:r>
+            <w:proofErr w:type="spellStart"/>
             <w:r>
               <w:rPr>
                 <w:rFonts w:ascii="Consolas" w:hAnsi="Consolas" w:cs="Consolas"/>
@@ -2109,6 +2294,7 @@
               </w:rPr>
               <w:t>IFighter</w:t>
             </w:r>
+            <w:proofErr w:type="spellEnd"/>
             <w:r>
               <w:rPr>
                 <w:rFonts w:ascii="Consolas" w:hAnsi="Consolas" w:cs="Consolas"/>
@@ -2119,6 +2305,7 @@
               </w:rPr>
               <w:t xml:space="preserve"> : </w:t>
             </w:r>
+            <w:proofErr w:type="spellStart"/>
             <w:r>
               <w:rPr>
                 <w:rFonts w:ascii="Consolas" w:hAnsi="Consolas" w:cs="Consolas"/>
@@ -2129,6 +2316,7 @@
               </w:rPr>
               <w:t>IMachine</w:t>
             </w:r>
+            <w:proofErr w:type="spellEnd"/>
           </w:p>
           <w:p>
             <w:pPr>
@@ -2209,7 +2397,29 @@
                 <w:szCs w:val="21"/>
                 <w:highlight w:val="white"/>
               </w:rPr>
-              <w:t xml:space="preserve"> StealthMode { </w:t>
+              <w:t xml:space="preserve"> </w:t>
+            </w:r>
+            <w:proofErr w:type="spellStart"/>
+            <w:r>
+              <w:rPr>
+                <w:rFonts w:ascii="Consolas" w:hAnsi="Consolas" w:cs="Consolas"/>
+                <w:color w:val="000000"/>
+                <w:sz w:val="21"/>
+                <w:szCs w:val="21"/>
+                <w:highlight w:val="white"/>
+              </w:rPr>
+              <w:t>StealthMode</w:t>
+            </w:r>
+            <w:proofErr w:type="spellEnd"/>
+            <w:r>
+              <w:rPr>
+                <w:rFonts w:ascii="Consolas" w:hAnsi="Consolas" w:cs="Consolas"/>
+                <w:color w:val="000000"/>
+                <w:sz w:val="21"/>
+                <w:szCs w:val="21"/>
+                <w:highlight w:val="white"/>
+              </w:rPr>
+              <w:t xml:space="preserve"> { </w:t>
             </w:r>
             <w:r>
               <w:rPr>
@@ -2275,7 +2485,29 @@
                 <w:szCs w:val="21"/>
                 <w:highlight w:val="white"/>
               </w:rPr>
-              <w:t xml:space="preserve"> ToggleStealthMode();</w:t>
+              <w:t xml:space="preserve"> </w:t>
+            </w:r>
+            <w:proofErr w:type="spellStart"/>
+            <w:r>
+              <w:rPr>
+                <w:rFonts w:ascii="Consolas" w:hAnsi="Consolas" w:cs="Consolas"/>
+                <w:color w:val="000000"/>
+                <w:sz w:val="21"/>
+                <w:szCs w:val="21"/>
+                <w:highlight w:val="white"/>
+              </w:rPr>
+              <w:t>ToggleStealthMode</w:t>
+            </w:r>
+            <w:proofErr w:type="spellEnd"/>
+            <w:r>
+              <w:rPr>
+                <w:rFonts w:ascii="Consolas" w:hAnsi="Consolas" w:cs="Consolas"/>
+                <w:color w:val="000000"/>
+                <w:sz w:val="21"/>
+                <w:szCs w:val="21"/>
+                <w:highlight w:val="white"/>
+              </w:rPr>
+              <w:t>();</w:t>
             </w:r>
           </w:p>
           <w:p>
@@ -2405,7 +2637,6 @@
                 <w:szCs w:val="21"/>
                 <w:highlight w:val="white"/>
               </w:rPr>
-              <w:lastRenderedPageBreak/>
               <w:t xml:space="preserve">  </w:t>
             </w:r>
             <w:r>
@@ -2448,6 +2679,7 @@
               </w:rPr>
               <w:t xml:space="preserve"> </w:t>
             </w:r>
+            <w:proofErr w:type="spellStart"/>
             <w:r>
               <w:rPr>
                 <w:rFonts w:ascii="Consolas" w:hAnsi="Consolas" w:cs="Consolas"/>
@@ -2458,6 +2690,7 @@
               </w:rPr>
               <w:t>IMachineFactory</w:t>
             </w:r>
+            <w:proofErr w:type="spellEnd"/>
           </w:p>
           <w:p>
             <w:pPr>
@@ -2520,6 +2753,7 @@
               </w:rPr>
               <w:t xml:space="preserve">       </w:t>
             </w:r>
+            <w:proofErr w:type="spellStart"/>
             <w:r>
               <w:rPr>
                 <w:rFonts w:ascii="Consolas" w:hAnsi="Consolas" w:cs="Consolas"/>
@@ -2530,15 +2764,38 @@
               </w:rPr>
               <w:t>IPilot</w:t>
             </w:r>
-            <w:r>
-              <w:rPr>
-                <w:rFonts w:ascii="Consolas" w:hAnsi="Consolas" w:cs="Consolas"/>
-                <w:color w:val="000000"/>
-                <w:sz w:val="21"/>
-                <w:szCs w:val="21"/>
-                <w:highlight w:val="white"/>
-              </w:rPr>
-              <w:t xml:space="preserve"> HirePilot(</w:t>
+            <w:proofErr w:type="spellEnd"/>
+            <w:r>
+              <w:rPr>
+                <w:rFonts w:ascii="Consolas" w:hAnsi="Consolas" w:cs="Consolas"/>
+                <w:color w:val="000000"/>
+                <w:sz w:val="21"/>
+                <w:szCs w:val="21"/>
+                <w:highlight w:val="white"/>
+              </w:rPr>
+              <w:t xml:space="preserve"> </w:t>
+            </w:r>
+            <w:proofErr w:type="spellStart"/>
+            <w:r>
+              <w:rPr>
+                <w:rFonts w:ascii="Consolas" w:hAnsi="Consolas" w:cs="Consolas"/>
+                <w:color w:val="000000"/>
+                <w:sz w:val="21"/>
+                <w:szCs w:val="21"/>
+                <w:highlight w:val="white"/>
+              </w:rPr>
+              <w:t>HirePilot</w:t>
+            </w:r>
+            <w:proofErr w:type="spellEnd"/>
+            <w:r>
+              <w:rPr>
+                <w:rFonts w:ascii="Consolas" w:hAnsi="Consolas" w:cs="Consolas"/>
+                <w:color w:val="000000"/>
+                <w:sz w:val="21"/>
+                <w:szCs w:val="21"/>
+                <w:highlight w:val="white"/>
+              </w:rPr>
+              <w:t>(</w:t>
             </w:r>
             <w:r>
               <w:rPr>
@@ -2596,6 +2853,7 @@
               </w:rPr>
               <w:t xml:space="preserve">       </w:t>
             </w:r>
+            <w:proofErr w:type="spellStart"/>
             <w:r>
               <w:rPr>
                 <w:rFonts w:ascii="Consolas" w:hAnsi="Consolas" w:cs="Consolas"/>
@@ -2606,15 +2864,38 @@
               </w:rPr>
               <w:t>ITank</w:t>
             </w:r>
-            <w:r>
-              <w:rPr>
-                <w:rFonts w:ascii="Consolas" w:hAnsi="Consolas" w:cs="Consolas"/>
-                <w:color w:val="000000"/>
-                <w:sz w:val="21"/>
-                <w:szCs w:val="21"/>
-                <w:highlight w:val="white"/>
-              </w:rPr>
-              <w:t xml:space="preserve"> ManufactureTank(</w:t>
+            <w:proofErr w:type="spellEnd"/>
+            <w:r>
+              <w:rPr>
+                <w:rFonts w:ascii="Consolas" w:hAnsi="Consolas" w:cs="Consolas"/>
+                <w:color w:val="000000"/>
+                <w:sz w:val="21"/>
+                <w:szCs w:val="21"/>
+                <w:highlight w:val="white"/>
+              </w:rPr>
+              <w:t xml:space="preserve"> </w:t>
+            </w:r>
+            <w:proofErr w:type="spellStart"/>
+            <w:r>
+              <w:rPr>
+                <w:rFonts w:ascii="Consolas" w:hAnsi="Consolas" w:cs="Consolas"/>
+                <w:color w:val="000000"/>
+                <w:sz w:val="21"/>
+                <w:szCs w:val="21"/>
+                <w:highlight w:val="white"/>
+              </w:rPr>
+              <w:t>ManufactureTank</w:t>
+            </w:r>
+            <w:proofErr w:type="spellEnd"/>
+            <w:r>
+              <w:rPr>
+                <w:rFonts w:ascii="Consolas" w:hAnsi="Consolas" w:cs="Consolas"/>
+                <w:color w:val="000000"/>
+                <w:sz w:val="21"/>
+                <w:szCs w:val="21"/>
+                <w:highlight w:val="white"/>
+              </w:rPr>
+              <w:t>(</w:t>
             </w:r>
             <w:r>
               <w:rPr>
@@ -2654,7 +2935,29 @@
                 <w:szCs w:val="21"/>
                 <w:highlight w:val="white"/>
               </w:rPr>
-              <w:t xml:space="preserve"> attackPoints, </w:t>
+              <w:t xml:space="preserve"> </w:t>
+            </w:r>
+            <w:proofErr w:type="spellStart"/>
+            <w:r>
+              <w:rPr>
+                <w:rFonts w:ascii="Consolas" w:hAnsi="Consolas" w:cs="Consolas"/>
+                <w:color w:val="000000"/>
+                <w:sz w:val="21"/>
+                <w:szCs w:val="21"/>
+                <w:highlight w:val="white"/>
+              </w:rPr>
+              <w:t>attackPoints</w:t>
+            </w:r>
+            <w:proofErr w:type="spellEnd"/>
+            <w:r>
+              <w:rPr>
+                <w:rFonts w:ascii="Consolas" w:hAnsi="Consolas" w:cs="Consolas"/>
+                <w:color w:val="000000"/>
+                <w:sz w:val="21"/>
+                <w:szCs w:val="21"/>
+                <w:highlight w:val="white"/>
+              </w:rPr>
+              <w:t xml:space="preserve">, </w:t>
             </w:r>
             <w:r>
               <w:rPr>
@@ -2674,7 +2977,29 @@
                 <w:szCs w:val="21"/>
                 <w:highlight w:val="white"/>
               </w:rPr>
-              <w:t xml:space="preserve"> defensePoints);</w:t>
+              <w:t xml:space="preserve"> </w:t>
+            </w:r>
+            <w:proofErr w:type="spellStart"/>
+            <w:r>
+              <w:rPr>
+                <w:rFonts w:ascii="Consolas" w:hAnsi="Consolas" w:cs="Consolas"/>
+                <w:color w:val="000000"/>
+                <w:sz w:val="21"/>
+                <w:szCs w:val="21"/>
+                <w:highlight w:val="white"/>
+              </w:rPr>
+              <w:t>defensePoints</w:t>
+            </w:r>
+            <w:proofErr w:type="spellEnd"/>
+            <w:r>
+              <w:rPr>
+                <w:rFonts w:ascii="Consolas" w:hAnsi="Consolas" w:cs="Consolas"/>
+                <w:color w:val="000000"/>
+                <w:sz w:val="21"/>
+                <w:szCs w:val="21"/>
+                <w:highlight w:val="white"/>
+              </w:rPr>
+              <w:t>);</w:t>
             </w:r>
             <w:r>
               <w:rPr>
@@ -2712,6 +3037,7 @@
               </w:rPr>
               <w:t xml:space="preserve">       </w:t>
             </w:r>
+            <w:proofErr w:type="spellStart"/>
             <w:r>
               <w:rPr>
                 <w:rFonts w:ascii="Consolas" w:hAnsi="Consolas" w:cs="Consolas"/>
@@ -2722,15 +3048,38 @@
               </w:rPr>
               <w:t>IFighter</w:t>
             </w:r>
-            <w:r>
-              <w:rPr>
-                <w:rFonts w:ascii="Consolas" w:hAnsi="Consolas" w:cs="Consolas"/>
-                <w:color w:val="000000"/>
-                <w:sz w:val="21"/>
-                <w:szCs w:val="21"/>
-                <w:highlight w:val="white"/>
-              </w:rPr>
-              <w:t xml:space="preserve"> ManufactureFighter(</w:t>
+            <w:proofErr w:type="spellEnd"/>
+            <w:r>
+              <w:rPr>
+                <w:rFonts w:ascii="Consolas" w:hAnsi="Consolas" w:cs="Consolas"/>
+                <w:color w:val="000000"/>
+                <w:sz w:val="21"/>
+                <w:szCs w:val="21"/>
+                <w:highlight w:val="white"/>
+              </w:rPr>
+              <w:t xml:space="preserve"> </w:t>
+            </w:r>
+            <w:proofErr w:type="spellStart"/>
+            <w:r>
+              <w:rPr>
+                <w:rFonts w:ascii="Consolas" w:hAnsi="Consolas" w:cs="Consolas"/>
+                <w:color w:val="000000"/>
+                <w:sz w:val="21"/>
+                <w:szCs w:val="21"/>
+                <w:highlight w:val="white"/>
+              </w:rPr>
+              <w:t>ManufactureFighter</w:t>
+            </w:r>
+            <w:proofErr w:type="spellEnd"/>
+            <w:r>
+              <w:rPr>
+                <w:rFonts w:ascii="Consolas" w:hAnsi="Consolas" w:cs="Consolas"/>
+                <w:color w:val="000000"/>
+                <w:sz w:val="21"/>
+                <w:szCs w:val="21"/>
+                <w:highlight w:val="white"/>
+              </w:rPr>
+              <w:t>(</w:t>
             </w:r>
             <w:r>
               <w:rPr>
@@ -2770,7 +3119,29 @@
                 <w:szCs w:val="21"/>
                 <w:highlight w:val="white"/>
               </w:rPr>
-              <w:t xml:space="preserve"> attackPoints,</w:t>
+              <w:t xml:space="preserve"> </w:t>
+            </w:r>
+            <w:proofErr w:type="spellStart"/>
+            <w:r>
+              <w:rPr>
+                <w:rFonts w:ascii="Consolas" w:hAnsi="Consolas" w:cs="Consolas"/>
+                <w:color w:val="000000"/>
+                <w:sz w:val="21"/>
+                <w:szCs w:val="21"/>
+                <w:highlight w:val="white"/>
+              </w:rPr>
+              <w:t>attackPoints</w:t>
+            </w:r>
+            <w:proofErr w:type="spellEnd"/>
+            <w:r>
+              <w:rPr>
+                <w:rFonts w:ascii="Consolas" w:hAnsi="Consolas" w:cs="Consolas"/>
+                <w:color w:val="000000"/>
+                <w:sz w:val="21"/>
+                <w:szCs w:val="21"/>
+                <w:highlight w:val="white"/>
+              </w:rPr>
+              <w:t>,</w:t>
             </w:r>
           </w:p>
           <w:p>
@@ -2826,7 +3197,29 @@
                 <w:szCs w:val="21"/>
                 <w:highlight w:val="white"/>
               </w:rPr>
-              <w:t xml:space="preserve"> defensePoints, </w:t>
+              <w:t xml:space="preserve"> </w:t>
+            </w:r>
+            <w:proofErr w:type="spellStart"/>
+            <w:r>
+              <w:rPr>
+                <w:rFonts w:ascii="Consolas" w:hAnsi="Consolas" w:cs="Consolas"/>
+                <w:color w:val="000000"/>
+                <w:sz w:val="21"/>
+                <w:szCs w:val="21"/>
+                <w:highlight w:val="white"/>
+              </w:rPr>
+              <w:t>defensePoints</w:t>
+            </w:r>
+            <w:proofErr w:type="spellEnd"/>
+            <w:r>
+              <w:rPr>
+                <w:rFonts w:ascii="Consolas" w:hAnsi="Consolas" w:cs="Consolas"/>
+                <w:color w:val="000000"/>
+                <w:sz w:val="21"/>
+                <w:szCs w:val="21"/>
+                <w:highlight w:val="white"/>
+              </w:rPr>
+              <w:t xml:space="preserve">, </w:t>
             </w:r>
             <w:r>
               <w:rPr>
@@ -2846,7 +3239,29 @@
                 <w:szCs w:val="21"/>
                 <w:highlight w:val="white"/>
               </w:rPr>
-              <w:t xml:space="preserve"> stealthMode);</w:t>
+              <w:t xml:space="preserve"> </w:t>
+            </w:r>
+            <w:proofErr w:type="spellStart"/>
+            <w:r>
+              <w:rPr>
+                <w:rFonts w:ascii="Consolas" w:hAnsi="Consolas" w:cs="Consolas"/>
+                <w:color w:val="000000"/>
+                <w:sz w:val="21"/>
+                <w:szCs w:val="21"/>
+                <w:highlight w:val="white"/>
+              </w:rPr>
+              <w:t>stealthMode</w:t>
+            </w:r>
+            <w:proofErr w:type="spellEnd"/>
+            <w:r>
+              <w:rPr>
+                <w:rFonts w:ascii="Consolas" w:hAnsi="Consolas" w:cs="Consolas"/>
+                <w:color w:val="000000"/>
+                <w:sz w:val="21"/>
+                <w:szCs w:val="21"/>
+                <w:highlight w:val="white"/>
+              </w:rPr>
+              <w:t>);</w:t>
             </w:r>
           </w:p>
           <w:p>
@@ -3016,7 +3431,15 @@
         <w:t>pilots</w:t>
       </w:r>
       <w:r>
-        <w:t xml:space="preserve"> should be created only through the </w:t>
+        <w:t xml:space="preserve"> </w:t>
+      </w:r>
+      <w:proofErr w:type="gramStart"/>
+      <w:r>
+        <w:t>should be created</w:t>
+      </w:r>
+      <w:proofErr w:type="gramEnd"/>
+      <w:r>
+        <w:t xml:space="preserve"> only through the </w:t>
       </w:r>
       <w:r>
         <w:rPr>
@@ -3043,49 +3466,125 @@
         <w:t>.</w:t>
       </w:r>
       <w:r>
-        <w:t xml:space="preserve"> Tank’s </w:t>
-      </w:r>
-      <w:r>
+        <w:t xml:space="preserve"> </w:t>
+      </w:r>
+      <w:r>
+        <w:rPr>
+          <w:highlight w:val="green"/>
+        </w:rPr>
+        <w:t xml:space="preserve">Tank’s </w:t>
+      </w:r>
+      <w:r>
+        <w:rPr>
+          <w:highlight w:val="green"/>
+        </w:rPr>
         <w:t xml:space="preserve">initial </w:t>
       </w:r>
       <w:r>
+        <w:rPr>
+          <w:highlight w:val="green"/>
+        </w:rPr>
         <w:t>health points are always 100 and fighter’s</w:t>
       </w:r>
       <w:r>
+        <w:rPr>
+          <w:highlight w:val="green"/>
+        </w:rPr>
         <w:t xml:space="preserve"> initial</w:t>
       </w:r>
       <w:r>
+        <w:rPr>
+          <w:highlight w:val="green"/>
+        </w:rPr>
         <w:t xml:space="preserve"> health points are always 200. </w:t>
       </w:r>
       <w:r>
+        <w:rPr>
+          <w:highlight w:val="green"/>
+        </w:rPr>
         <w:t>Tank’s defense mode adds 30 defense points</w:t>
       </w:r>
       <w:r>
+        <w:rPr>
+          <w:highlight w:val="green"/>
+        </w:rPr>
         <w:t xml:space="preserve"> to the initial ones</w:t>
       </w:r>
       <w:r>
+        <w:rPr>
+          <w:highlight w:val="green"/>
+        </w:rPr>
         <w:t xml:space="preserve"> and </w:t>
       </w:r>
       <w:r>
+        <w:rPr>
+          <w:highlight w:val="green"/>
+        </w:rPr>
         <w:t>removes 40 attack points</w:t>
       </w:r>
       <w:r>
+        <w:rPr>
+          <w:highlight w:val="green"/>
+        </w:rPr>
         <w:t xml:space="preserve"> from the initial ones</w:t>
       </w:r>
       <w:r>
+        <w:rPr>
+          <w:highlight w:val="green"/>
+        </w:rPr>
         <w:t>.</w:t>
       </w:r>
       <w:r>
+        <w:rPr>
+          <w:highlight w:val="green"/>
+        </w:rPr>
         <w:t xml:space="preserve"> </w:t>
       </w:r>
       <w:r>
-        <w:t>By default tanks’ defense mode is turned on</w:t>
-      </w:r>
-      <w:r>
+        <w:rPr>
+          <w:highlight w:val="green"/>
+        </w:rPr>
+        <w:t xml:space="preserve">By </w:t>
+      </w:r>
+      <w:proofErr w:type="gramStart"/>
+      <w:r>
+        <w:rPr>
+          <w:highlight w:val="green"/>
+        </w:rPr>
+        <w:t>default</w:t>
+      </w:r>
+      <w:proofErr w:type="gramEnd"/>
+      <w:r>
+        <w:rPr>
+          <w:highlight w:val="green"/>
+        </w:rPr>
+        <w:t xml:space="preserve"> tanks’ defense mode is turned on</w:t>
+      </w:r>
+      <w:r>
+        <w:rPr>
+          <w:highlight w:val="green"/>
+        </w:rPr>
         <w:t>.</w:t>
       </w:r>
       <w:r>
-        <w:t xml:space="preserve"> Fighters in stealth mode can be attacked only by other fighters.</w:t>
+        <w:rPr>
+          <w:highlight w:val="green"/>
+        </w:rPr>
+        <w:t xml:space="preserve"> </w:t>
+      </w:r>
+      <w:proofErr w:type="gramStart"/>
+      <w:r>
+        <w:rPr>
+          <w:highlight w:val="green"/>
+        </w:rPr>
+        <w:t>Fighters in stealth mode can be attacked only by other fighters</w:t>
+      </w:r>
+      <w:proofErr w:type="gramEnd"/>
+      <w:r>
+        <w:rPr>
+          <w:highlight w:val="green"/>
+        </w:rPr>
+        <w:t>.</w:t>
       </w:r>
     </w:p>
     <w:p>
@@ -4332,51 +4831,84 @@
     </w:p>
     <w:p>
       <w:r>
+        <w:rPr>
+          <w:highlight w:val="green"/>
+        </w:rPr>
         <w:t>T</w:t>
       </w:r>
       <w:r>
+        <w:rPr>
+          <w:highlight w:val="green"/>
+        </w:rPr>
         <w:t xml:space="preserve">he </w:t>
       </w:r>
       <w:r>
+        <w:rPr>
+          <w:highlight w:val="green"/>
+        </w:rPr>
         <w:t xml:space="preserve">listed </w:t>
       </w:r>
       <w:r>
+        <w:rPr>
+          <w:highlight w:val="green"/>
+        </w:rPr>
         <w:t>machines</w:t>
       </w:r>
       <w:r>
+        <w:rPr>
+          <w:highlight w:val="green"/>
+        </w:rPr>
         <w:t xml:space="preserve"> added to a certain </w:t>
       </w:r>
       <w:r>
+        <w:rPr>
+          <w:highlight w:val="green"/>
+        </w:rPr>
         <w:t>pilot</w:t>
       </w:r>
       <w:r>
+        <w:rPr>
+          <w:highlight w:val="green"/>
+        </w:rPr>
         <w:t xml:space="preserve"> (though the </w:t>
       </w:r>
       <w:r>
         <w:rPr>
           <w:rStyle w:val="Code"/>
+          <w:highlight w:val="green"/>
         </w:rPr>
         <w:t>Add</w:t>
       </w:r>
       <w:r>
         <w:rPr>
           <w:rStyle w:val="Code"/>
+          <w:highlight w:val="green"/>
         </w:rPr>
         <w:t>Machine</w:t>
       </w:r>
       <w:r>
         <w:rPr>
           <w:rStyle w:val="Code"/>
+          <w:highlight w:val="green"/>
         </w:rPr>
         <w:t>(…)</w:t>
       </w:r>
       <w:r>
+        <w:rPr>
+          <w:highlight w:val="green"/>
+        </w:rPr>
         <w:t xml:space="preserve"> method) should </w:t>
       </w:r>
       <w:r>
+        <w:rPr>
+          <w:highlight w:val="green"/>
+        </w:rPr>
         <w:t xml:space="preserve">be ordered by </w:t>
       </w:r>
       <w:r>
+        <w:rPr>
+          <w:highlight w:val="green"/>
+        </w:rPr>
         <w:t>health points then by name</w:t>
       </w:r>
       <w:r>
@@ -4418,12 +4950,14 @@
       <w:r>
         <w:t xml:space="preserve">. If the pilot has </w:t>
       </w:r>
+      <w:proofErr w:type="gramStart"/>
       <w:r>
         <w:rPr>
           <w:b/>
         </w:rPr>
         <w:t>1</w:t>
       </w:r>
+      <w:proofErr w:type="gramEnd"/>
       <w:r>
         <w:t xml:space="preserve"> machine, print</w:t>
       </w:r>
@@ -4431,13 +4965,28 @@
         <w:rPr>
           <w:b/>
         </w:rPr>
-        <w:t xml:space="preserve"> “1 machine”</w:t>
+        <w:t xml:space="preserve"> “1 </w:t>
+      </w:r>
+      <w:r>
+        <w:rPr>
+          <w:b/>
+        </w:rPr>
+        <w:lastRenderedPageBreak/>
+        <w:t>machine”</w:t>
       </w:r>
       <w:r>
         <w:t xml:space="preserve"> and list it.</w:t>
       </w:r>
       <w:r>
-        <w:t xml:space="preserve"> It is allowed to add the same </w:t>
+        <w:t xml:space="preserve"> It </w:t>
+      </w:r>
+      <w:proofErr w:type="gramStart"/>
+      <w:r>
+        <w:t>is allowed</w:t>
+      </w:r>
+      <w:proofErr w:type="gramEnd"/>
+      <w:r>
+        <w:t xml:space="preserve"> to add the same </w:t>
       </w:r>
       <w:r>
         <w:t>machine</w:t>
@@ -4448,8 +4997,13 @@
       <w:r>
         <w:t xml:space="preserve">Machine’s targets </w:t>
       </w:r>
-      <w:r>
-        <w:t xml:space="preserve">are separated by </w:t>
+      <w:proofErr w:type="gramStart"/>
+      <w:r>
+        <w:t>are separated</w:t>
+      </w:r>
+      <w:proofErr w:type="gramEnd"/>
+      <w:r>
+        <w:t xml:space="preserve"> by </w:t>
       </w:r>
       <w:r>
         <w:rPr>
@@ -4491,7 +5045,15 @@
         <w:t xml:space="preserve"> </w:t>
       </w:r>
       <w:r>
-        <w:t>All double type fields should be printed “</w:t>
+        <w:t xml:space="preserve">All double type fields should be </w:t>
+      </w:r>
+      <w:proofErr w:type="gramStart"/>
+      <w:r>
+        <w:t>printed</w:t>
+      </w:r>
+      <w:proofErr w:type="gramEnd"/>
+      <w:r>
+        <w:t xml:space="preserve"> “</w:t>
       </w:r>
       <w:r>
         <w:rPr>
@@ -5098,7 +5660,15 @@
         <w:t>stealth</w:t>
       </w:r>
       <w:r>
-        <w:t xml:space="preserve"> are only shown when applicable</w:t>
+        <w:t xml:space="preserve"> </w:t>
+      </w:r>
+      <w:proofErr w:type="gramStart"/>
+      <w:r>
+        <w:t>are only shown</w:t>
+      </w:r>
+      <w:proofErr w:type="gramEnd"/>
+      <w:r>
+        <w:t xml:space="preserve"> when applicable</w:t>
       </w:r>
       <w:r>
         <w:t xml:space="preserve"> and should print “</w:t>
@@ -5140,7 +5710,6 @@
         <w:rPr>
           <w:rStyle w:val="Code"/>
         </w:rPr>
-        <w:lastRenderedPageBreak/>
         <w:t>Attack</w:t>
       </w:r>
       <w:r>
@@ -5150,7 +5719,15 @@
         <w:t>(…)</w:t>
       </w:r>
       <w:r>
-        <w:t xml:space="preserve"> method) should appear in the order of their addition. It is allowed to </w:t>
+        <w:t xml:space="preserve"> method) should appear in the order of their addition. It </w:t>
+      </w:r>
+      <w:proofErr w:type="gramStart"/>
+      <w:r>
+        <w:t>is allowed</w:t>
+      </w:r>
+      <w:proofErr w:type="gramEnd"/>
+      <w:r>
+        <w:t xml:space="preserve"> to </w:t>
       </w:r>
       <w:r>
         <w:t>attack one machine (thus adding it) more than once</w:t>
@@ -5217,7 +5794,15 @@
         <w:t xml:space="preserve"> </w:t>
       </w:r>
       <w:r>
-        <w:t>All double type fields should be printed “</w:t>
+        <w:t xml:space="preserve">All double type fields should be </w:t>
+      </w:r>
+      <w:proofErr w:type="gramStart"/>
+      <w:r>
+        <w:t>printed</w:t>
+      </w:r>
+      <w:proofErr w:type="gramEnd"/>
+      <w:r>
+        <w:t xml:space="preserve"> “</w:t>
       </w:r>
       <w:r>
         <w:rPr>
@@ -5240,7 +5825,15 @@
         <w:t>null</w:t>
       </w:r>
       <w:r>
-        <w:t xml:space="preserve"> or empty). Keep in mind that a machine can be manufactured without a pilot but </w:t>
+        <w:t xml:space="preserve"> or empty). Keep in mind that a machine </w:t>
+      </w:r>
+      <w:proofErr w:type="gramStart"/>
+      <w:r>
+        <w:t>can be manufactured</w:t>
+      </w:r>
+      <w:proofErr w:type="gramEnd"/>
+      <w:r>
+        <w:t xml:space="preserve"> without a pilot but </w:t>
       </w:r>
       <w:r>
         <w:rPr>
@@ -5275,7 +5868,15 @@
         <w:t>null</w:t>
       </w:r>
       <w:r>
-        <w:t xml:space="preserve"> value is passed to some mandatory property, your program should throw </w:t>
+        <w:t xml:space="preserve"> value </w:t>
+      </w:r>
+      <w:proofErr w:type="gramStart"/>
+      <w:r>
+        <w:t>is passed</w:t>
+      </w:r>
+      <w:proofErr w:type="gramEnd"/>
+      <w:r>
+        <w:t xml:space="preserve"> to some mandatory property, your program should throw </w:t>
       </w:r>
       <w:r>
         <w:rPr>
@@ -5302,7 +5903,15 @@
         </w:rPr>
       </w:pPr>
       <w:r>
-        <w:t xml:space="preserve">To simplify your work you are given a </w:t>
+        <w:t xml:space="preserve">To simplify your work you </w:t>
+      </w:r>
+      <w:proofErr w:type="gramStart"/>
+      <w:r>
+        <w:t>are given</w:t>
+      </w:r>
+      <w:proofErr w:type="gramEnd"/>
+      <w:r>
+        <w:t xml:space="preserve"> a </w:t>
       </w:r>
       <w:r>
         <w:t>virtual war machines factory</w:t>
@@ -5352,6 +5961,7 @@
       <w:r>
         <w:t xml:space="preserve">Please put your classes in namespace </w:t>
       </w:r>
+      <w:proofErr w:type="spellStart"/>
       <w:r>
         <w:rPr>
           <w:rFonts w:ascii="Consolas" w:hAnsi="Consolas" w:cs="Consolas"/>
@@ -5363,6 +5973,7 @@
         </w:rPr>
         <w:t>WarMachines.Machines</w:t>
       </w:r>
+      <w:proofErr w:type="spellEnd"/>
       <w:r>
         <w:rPr>
           <w:rFonts w:ascii="Consolas" w:hAnsi="Consolas" w:cs="Consolas"/>
@@ -5395,6 +6006,7 @@
         </w:rPr>
         <w:t xml:space="preserve"> </w:t>
       </w:r>
+      <w:proofErr w:type="spellStart"/>
       <w:r>
         <w:rPr>
           <w:rFonts w:cs="Consolas"/>
@@ -5403,6 +6015,7 @@
         </w:rPr>
         <w:t>MachineFactory</w:t>
       </w:r>
+      <w:proofErr w:type="spellEnd"/>
       <w:r>
         <w:rPr>
           <w:rFonts w:cs="Consolas"/>
@@ -5410,6 +6023,7 @@
         </w:rPr>
         <w:t xml:space="preserve"> class in the namespace </w:t>
       </w:r>
+      <w:proofErr w:type="spellStart"/>
       <w:r>
         <w:rPr>
           <w:rFonts w:ascii="Consolas" w:hAnsi="Consolas" w:cs="Consolas"/>
@@ -5421,6 +6035,7 @@
         </w:rPr>
         <w:t>WarMachines.Engine</w:t>
       </w:r>
+      <w:proofErr w:type="spellEnd"/>
       <w:r>
         <w:rPr>
           <w:rFonts w:ascii="Consolas" w:hAnsi="Consolas" w:cs="Consolas"/>
@@ -5433,27 +6048,49 @@
     </w:p>
     <w:p>
       <w:r>
-        <w:t xml:space="preserve">You are only </w:t>
+        <w:t xml:space="preserve">You </w:t>
+      </w:r>
+      <w:proofErr w:type="gramStart"/>
+      <w:r>
+        <w:t xml:space="preserve">are only </w:t>
       </w:r>
       <w:r>
         <w:rPr>
           <w:b/>
         </w:rPr>
-        <w:t>allowed to write classes</w:t>
-      </w:r>
-      <w:r>
-        <w:t xml:space="preserve">. You are </w:t>
-      </w:r>
+        <w:t>allowed</w:t>
+      </w:r>
+      <w:proofErr w:type="gramEnd"/>
       <w:r>
         <w:rPr>
           <w:b/>
         </w:rPr>
-        <w:t xml:space="preserve">not allowed to modify </w:t>
+        <w:t xml:space="preserve"> to write classes</w:t>
+      </w:r>
+      <w:r>
+        <w:t xml:space="preserve">. You </w:t>
+      </w:r>
+      <w:proofErr w:type="gramStart"/>
+      <w:r>
+        <w:t xml:space="preserve">are </w:t>
       </w:r>
       <w:r>
         <w:rPr>
           <w:b/>
         </w:rPr>
+        <w:t>not allowed</w:t>
+      </w:r>
+      <w:proofErr w:type="gramEnd"/>
+      <w:r>
+        <w:rPr>
+          <w:b/>
+        </w:rPr>
+        <w:t xml:space="preserve"> to modify </w:t>
+      </w:r>
+      <w:r>
+        <w:rPr>
+          <w:b/>
+        </w:rPr>
         <w:t xml:space="preserve">the </w:t>
       </w:r>
       <w:r>
@@ -5468,6 +6105,7 @@
         </w:rPr>
         <w:t xml:space="preserve"> and classes except the </w:t>
       </w:r>
+      <w:proofErr w:type="spellStart"/>
       <w:r>
         <w:rPr>
           <w:rFonts w:cs="Consolas"/>
@@ -5476,6 +6114,7 @@
         </w:rPr>
         <w:t>MachineFactory</w:t>
       </w:r>
+      <w:proofErr w:type="spellEnd"/>
       <w:r>
         <w:rPr>
           <w:rFonts w:cs="Consolas"/>
@@ -5515,41 +6154,34 @@
           <w:b/>
           <w:noProof/>
         </w:rPr>
-        <w:t>HirePilot</w:t>
+        <w:t xml:space="preserve">HirePilot </w:t>
       </w:r>
       <w:r>
         <w:rPr>
           <w:b/>
           <w:noProof/>
         </w:rPr>
-        <w:t xml:space="preserve"> </w:t>
+        <w:t>(</w:t>
       </w:r>
       <w:r>
         <w:rPr>
           <w:b/>
           <w:noProof/>
         </w:rPr>
-        <w:t>(</w:t>
+        <w:t>name</w:t>
       </w:r>
       <w:r>
         <w:rPr>
           <w:b/>
           <w:noProof/>
         </w:rPr>
-        <w:t>name</w:t>
+        <w:t>)</w:t>
       </w:r>
       <w:r>
         <w:rPr>
           <w:b/>
           <w:noProof/>
         </w:rPr>
-        <w:t>)</w:t>
-      </w:r>
-      <w:r>
-        <w:rPr>
-          <w:b/>
-          <w:noProof/>
-        </w:rPr>
         <w:t xml:space="preserve"> </w:t>
       </w:r>
       <w:r>
@@ -5571,17 +6203,24 @@
         <w:t>Duplicate</w:t>
       </w:r>
       <w:r>
-        <w:t xml:space="preserve"> names are not allowed</w:t>
-      </w:r>
+        <w:t xml:space="preserve"> names </w:t>
+      </w:r>
+      <w:proofErr w:type="gramStart"/>
+      <w:r>
+        <w:t>are not allowed</w:t>
+      </w:r>
+      <w:proofErr w:type="gramEnd"/>
       <w:r>
         <w:t>.</w:t>
       </w:r>
       <w:r>
         <w:t xml:space="preserve"> As a result the command </w:t>
       </w:r>
+      <w:proofErr w:type="gramStart"/>
       <w:r>
         <w:t>returns</w:t>
       </w:r>
+      <w:proofErr w:type="gramEnd"/>
       <w:r>
         <w:t xml:space="preserve"> “</w:t>
       </w:r>
@@ -5641,25 +6280,35 @@
           <w:b/>
         </w:rPr>
       </w:pPr>
+      <w:proofErr w:type="spellStart"/>
       <w:r>
         <w:rPr>
           <w:b/>
           <w:noProof w:val="0"/>
         </w:rPr>
-        <w:t xml:space="preserve">ManufactureTank (name) </w:t>
-      </w:r>
+        <w:lastRenderedPageBreak/>
+        <w:t>ManufactureTank</w:t>
+      </w:r>
+      <w:proofErr w:type="spellEnd"/>
       <w:r>
         <w:rPr>
           <w:b/>
           <w:noProof w:val="0"/>
         </w:rPr>
-        <w:t>(attack) (defense)</w:t>
+        <w:t xml:space="preserve"> (name) </w:t>
       </w:r>
       <w:r>
         <w:rPr>
           <w:b/>
           <w:noProof w:val="0"/>
         </w:rPr>
+        <w:t>(attack) (defense)</w:t>
+      </w:r>
+      <w:r>
+        <w:rPr>
+          <w:b/>
+          <w:noProof w:val="0"/>
+        </w:rPr>
         <w:t xml:space="preserve"> </w:t>
       </w:r>
       <w:r>
@@ -5672,19 +6321,47 @@
         <w:rPr>
           <w:noProof w:val="0"/>
         </w:rPr>
-        <w:t xml:space="preserve"> Duplicate names are not allowed. </w:t>
-      </w:r>
+        <w:t xml:space="preserve"> Duplicate names </w:t>
+      </w:r>
+      <w:proofErr w:type="gramStart"/>
       <w:r>
         <w:rPr>
           <w:noProof w:val="0"/>
         </w:rPr>
+        <w:t>are not allowed</w:t>
+      </w:r>
+      <w:proofErr w:type="gramEnd"/>
+      <w:r>
+        <w:rPr>
+          <w:noProof w:val="0"/>
+        </w:rPr>
+        <w:t xml:space="preserve">. </w:t>
+      </w:r>
+      <w:r>
+        <w:rPr>
+          <w:noProof w:val="0"/>
+        </w:rPr>
         <w:t>Initial health points are always 100.</w:t>
       </w:r>
       <w:r>
         <w:rPr>
           <w:noProof w:val="0"/>
         </w:rPr>
-        <w:t xml:space="preserve"> Initial defense mode is turned on.</w:t>
+        <w:t xml:space="preserve"> Initial defense mode </w:t>
+      </w:r>
+      <w:proofErr w:type="gramStart"/>
+      <w:r>
+        <w:rPr>
+          <w:noProof w:val="0"/>
+        </w:rPr>
+        <w:t>is turned on</w:t>
+      </w:r>
+      <w:proofErr w:type="gramEnd"/>
+      <w:r>
+        <w:rPr>
+          <w:noProof w:val="0"/>
+        </w:rPr>
+        <w:t>.</w:t>
       </w:r>
       <w:r>
         <w:rPr>
@@ -5759,10 +6436,7 @@
         <w:t>ches for tank with given name and toggles its defense mode.</w:t>
       </w:r>
       <w:r>
-        <w:t xml:space="preserve"> </w:t>
-      </w:r>
-      <w:r>
-        <w:t>As a result the command returns “</w:t>
+        <w:t xml:space="preserve"> As a result the command returns “</w:t>
       </w:r>
       <w:r>
         <w:rPr>
@@ -5800,39 +6474,48 @@
           <w:b/>
         </w:rPr>
       </w:pPr>
+      <w:proofErr w:type="spellStart"/>
       <w:r>
         <w:rPr>
           <w:b/>
           <w:noProof w:val="0"/>
         </w:rPr>
-        <w:t>Manufacture</w:t>
-      </w:r>
+        <w:t>ManufactureFighter</w:t>
+      </w:r>
+      <w:proofErr w:type="spellEnd"/>
       <w:r>
         <w:rPr>
           <w:b/>
           <w:noProof w:val="0"/>
         </w:rPr>
-        <w:t>Fighter</w:t>
+        <w:t xml:space="preserve"> (name) (attack) (defense)</w:t>
       </w:r>
       <w:r>
         <w:rPr>
           <w:b/>
           <w:noProof w:val="0"/>
         </w:rPr>
-        <w:t xml:space="preserve"> (name) (attack) (defense)</w:t>
-      </w:r>
-      <w:r>
-        <w:rPr>
-          <w:b/>
+        <w:t xml:space="preserve"> (stealth) </w:t>
+      </w:r>
+      <w:r>
+        <w:rPr>
           <w:noProof w:val="0"/>
         </w:rPr>
-        <w:t xml:space="preserve"> (stealth) </w:t>
-      </w:r>
+        <w:t xml:space="preserve">– creates a fighter with given name, attack and defense points. Duplicate names </w:t>
+      </w:r>
+      <w:proofErr w:type="gramStart"/>
       <w:r>
         <w:rPr>
           <w:noProof w:val="0"/>
         </w:rPr>
-        <w:t>– creates a fighter with given name, attack and defense points. Duplicate names are not allowed. Initial health points are always 200.</w:t>
+        <w:t>are not allowed</w:t>
+      </w:r>
+      <w:proofErr w:type="gramEnd"/>
+      <w:r>
+        <w:rPr>
+          <w:noProof w:val="0"/>
+        </w:rPr>
+        <w:t>. Initial health points are always 200.</w:t>
       </w:r>
       <w:r>
         <w:rPr>
@@ -5919,10 +6602,7 @@
         <w:t xml:space="preserve">StealthMode (name) </w:t>
       </w:r>
       <w:r>
-        <w:t xml:space="preserve">- </w:t>
-      </w:r>
-      <w:r>
-        <w:t xml:space="preserve">searches for </w:t>
+        <w:t xml:space="preserve">- searches for </w:t>
       </w:r>
       <w:r>
         <w:t>fighter</w:t>
@@ -6015,10 +6695,7 @@
         <w:t xml:space="preserve">searches for a pilot and machine </w:t>
       </w:r>
       <w:r>
-        <w:t xml:space="preserve">by given names, adds the machine to the pilot’s list of machines and initialises the machine’s pilot. </w:t>
-      </w:r>
-      <w:r>
-        <w:t>As a result the command returns “</w:t>
+        <w:t>by given names, adds the machine to the pilot’s list of machines and initialises the machine’s pilot. As a result the command returns “</w:t>
       </w:r>
       <w:r>
         <w:rPr>
@@ -6112,8 +6789,6 @@
         </w:rPr>
         <w:t>(defending-machine-health).</w:t>
       </w:r>
-      <w:bookmarkStart w:id="0" w:name="_GoBack"/>
-      <w:bookmarkEnd w:id="0"/>
     </w:p>
     <w:p>
       <w:r>
@@ -6128,7 +6803,6 @@
         <w:pStyle w:val="Heading3"/>
       </w:pPr>
       <w:r>
-        <w:lastRenderedPageBreak/>
         <w:t>Sample Input</w:t>
       </w:r>
     </w:p>
@@ -6181,6 +6855,7 @@
                 <w:szCs w:val="20"/>
               </w:rPr>
             </w:pPr>
+            <w:bookmarkStart w:id="0" w:name="_GoBack"/>
             <w:r>
               <w:rPr>
                 <w:rFonts w:ascii="Consolas" w:hAnsi="Consolas" w:cs="Consolas"/>
@@ -6549,6 +7224,7 @@
                 <w:sz w:val="20"/>
                 <w:szCs w:val="20"/>
               </w:rPr>
+              <w:lastRenderedPageBreak/>
               <w:t>Attack T-72 Boeing</w:t>
             </w:r>
           </w:p>
@@ -6839,6 +7515,7 @@
               </w:rPr>
               <w:t>Report John</w:t>
             </w:r>
+            <w:bookmarkEnd w:id="0"/>
           </w:p>
         </w:tc>
       </w:tr>
@@ -6848,6 +7525,7 @@
         <w:pStyle w:val="Heading3"/>
       </w:pPr>
       <w:r>
+        <w:lastRenderedPageBreak/>
         <w:t>Sample Output</w:t>
       </w:r>
     </w:p>
@@ -7390,7 +8068,6 @@
                 <w:sz w:val="20"/>
                 <w:szCs w:val="20"/>
               </w:rPr>
-              <w:lastRenderedPageBreak/>
               <w:t xml:space="preserve"> *Defense: 90</w:t>
             </w:r>
           </w:p>
@@ -7583,6 +8260,7 @@
                 <w:sz w:val="20"/>
                 <w:szCs w:val="20"/>
               </w:rPr>
+              <w:lastRenderedPageBreak/>
               <w:t>Tank T-72 cannot attack stealth fighter Kingcobra</w:t>
             </w:r>
           </w:p>
@@ -8411,8 +9089,8 @@
       </w:pPr>
     </w:p>
     <w:sectPr>
-      <w:headerReference w:type="default" r:id="rId9"/>
-      <w:footerReference w:type="default" r:id="rId10"/>
+      <w:headerReference w:type="default" r:id="rId8"/>
+      <w:footerReference w:type="default" r:id="rId9"/>
       <w:pgSz w:w="11909" w:h="16834" w:code="9"/>
       <w:pgMar w:top="1644" w:right="851" w:bottom="964" w:left="851" w:header="397" w:footer="397" w:gutter="0"/>
       <w:cols w:space="720"/>
@@ -8423,7 +9101,7 @@
 </file>
 
 <file path=word/endnotes.xml><?xml version="1.0" encoding="utf-8"?>
-<w:endnotes xmlns:wpc="http://schemas.microsoft.com/office/word/2010/wordprocessingCanvas" xmlns:mc="http://schemas.openxmlformats.org/markup-compatibility/2006" xmlns:o="urn:schemas-microsoft-com:office:office" xmlns:r="http://schemas.openxmlformats.org/officeDocument/2006/relationships" xmlns:m="http://schemas.openxmlformats.org/officeDocument/2006/math" xmlns:v="urn:schemas-microsoft-com:vml" xmlns:wp14="http://schemas.microsoft.com/office/word/2010/wordprocessingDrawing" xmlns:wp="http://schemas.openxmlformats.org/drawingml/2006/wordprocessingDrawing" xmlns:w10="urn:schemas-microsoft-com:office:word" xmlns:w="http://schemas.openxmlformats.org/wordprocessingml/2006/main" xmlns:w14="http://schemas.microsoft.com/office/word/2010/wordml" xmlns:wpg="http://schemas.microsoft.com/office/word/2010/wordprocessingGroup" xmlns:wpi="http://schemas.microsoft.com/office/word/2010/wordprocessingInk" xmlns:wne="http://schemas.microsoft.com/office/word/2006/wordml" xmlns:wps="http://schemas.microsoft.com/office/word/2010/wordprocessingShape" mc:Ignorable="w14 wp14">
+<w:endnotes xmlns:wpc="http://schemas.microsoft.com/office/word/2010/wordprocessingCanvas" xmlns:cx="http://schemas.microsoft.com/office/drawing/2014/chartex" xmlns:cx1="http://schemas.microsoft.com/office/drawing/2015/9/8/chartex" xmlns:mc="http://schemas.openxmlformats.org/markup-compatibility/2006" xmlns:o="urn:schemas-microsoft-com:office:office" xmlns:r="http://schemas.openxmlformats.org/officeDocument/2006/relationships" xmlns:m="http://schemas.openxmlformats.org/officeDocument/2006/math" xmlns:v="urn:schemas-microsoft-com:vml" xmlns:wp14="http://schemas.microsoft.com/office/word/2010/wordprocessingDrawing" xmlns:wp="http://schemas.openxmlformats.org/drawingml/2006/wordprocessingDrawing" xmlns:w10="urn:schemas-microsoft-com:office:word" xmlns:w="http://schemas.openxmlformats.org/wordprocessingml/2006/main" xmlns:w14="http://schemas.microsoft.com/office/word/2010/wordml" xmlns:w15="http://schemas.microsoft.com/office/word/2012/wordml" xmlns:w16se="http://schemas.microsoft.com/office/word/2015/wordml/symex" xmlns:wpg="http://schemas.microsoft.com/office/word/2010/wordprocessingGroup" xmlns:wpi="http://schemas.microsoft.com/office/word/2010/wordprocessingInk" xmlns:wne="http://schemas.microsoft.com/office/word/2006/wordml" xmlns:wps="http://schemas.microsoft.com/office/word/2010/wordprocessingShape" mc:Ignorable="w14 w15 w16se wp14">
   <w:endnote w:type="separator" w:id="-1">
     <w:p>
       <w:pPr>
@@ -8448,7 +9126,7 @@
 </file>
 
 <file path=word/footer1.xml><?xml version="1.0" encoding="utf-8"?>
-<w:ftr xmlns:wpc="http://schemas.microsoft.com/office/word/2010/wordprocessingCanvas" xmlns:mc="http://schemas.openxmlformats.org/markup-compatibility/2006" xmlns:o="urn:schemas-microsoft-com:office:office" xmlns:r="http://schemas.openxmlformats.org/officeDocument/2006/relationships" xmlns:m="http://schemas.openxmlformats.org/officeDocument/2006/math" xmlns:v="urn:schemas-microsoft-com:vml" xmlns:wp14="http://schemas.microsoft.com/office/word/2010/wordprocessingDrawing" xmlns:wp="http://schemas.openxmlformats.org/drawingml/2006/wordprocessingDrawing" xmlns:w10="urn:schemas-microsoft-com:office:word" xmlns:w="http://schemas.openxmlformats.org/wordprocessingml/2006/main" xmlns:w14="http://schemas.microsoft.com/office/word/2010/wordml" xmlns:wpg="http://schemas.microsoft.com/office/word/2010/wordprocessingGroup" xmlns:wpi="http://schemas.microsoft.com/office/word/2010/wordprocessingInk" xmlns:wne="http://schemas.microsoft.com/office/word/2006/wordml" xmlns:wps="http://schemas.microsoft.com/office/word/2010/wordprocessingShape" mc:Ignorable="w14 wp14">
+<w:ftr xmlns:wpc="http://schemas.microsoft.com/office/word/2010/wordprocessingCanvas" xmlns:cx="http://schemas.microsoft.com/office/drawing/2014/chartex" xmlns:cx1="http://schemas.microsoft.com/office/drawing/2015/9/8/chartex" xmlns:mc="http://schemas.openxmlformats.org/markup-compatibility/2006" xmlns:o="urn:schemas-microsoft-com:office:office" xmlns:r="http://schemas.openxmlformats.org/officeDocument/2006/relationships" xmlns:m="http://schemas.openxmlformats.org/officeDocument/2006/math" xmlns:v="urn:schemas-microsoft-com:vml" xmlns:wp14="http://schemas.microsoft.com/office/word/2010/wordprocessingDrawing" xmlns:wp="http://schemas.openxmlformats.org/drawingml/2006/wordprocessingDrawing" xmlns:w10="urn:schemas-microsoft-com:office:word" xmlns:w="http://schemas.openxmlformats.org/wordprocessingml/2006/main" xmlns:w14="http://schemas.microsoft.com/office/word/2010/wordml" xmlns:w15="http://schemas.microsoft.com/office/word/2012/wordml" xmlns:w16se="http://schemas.microsoft.com/office/word/2015/wordml/symex" xmlns:wpg="http://schemas.microsoft.com/office/word/2010/wordprocessingGroup" xmlns:wpi="http://schemas.microsoft.com/office/word/2010/wordprocessingInk" xmlns:wne="http://schemas.microsoft.com/office/word/2006/wordml" xmlns:wps="http://schemas.microsoft.com/office/word/2010/wordprocessingShape" mc:Ignorable="w14 w15 w16se wp14">
   <w:p>
     <w:pPr>
       <w:pStyle w:val="Footer"/>
@@ -8570,7 +9248,27 @@
                               <w:sz w:val="16"/>
                               <w:szCs w:val="16"/>
                             </w:rPr>
-                            <w:t>31 Alexander Malinov Blvd.</w:t>
+                            <w:t xml:space="preserve">31 Alexander </w:t>
+                          </w:r>
+                          <w:proofErr w:type="spellStart"/>
+                          <w:r>
+                            <w:rPr>
+                              <w:rFonts w:ascii="Segoe UI Semibold" w:hAnsi="Segoe UI Semibold" w:cs="Segoe UI"/>
+                              <w:color w:val="FFFFFF" w:themeColor="background1"/>
+                              <w:sz w:val="16"/>
+                              <w:szCs w:val="16"/>
+                            </w:rPr>
+                            <w:t>Malinov</w:t>
+                          </w:r>
+                          <w:proofErr w:type="spellEnd"/>
+                          <w:r>
+                            <w:rPr>
+                              <w:rFonts w:ascii="Segoe UI Semibold" w:hAnsi="Segoe UI Semibold" w:cs="Segoe UI"/>
+                              <w:color w:val="FFFFFF" w:themeColor="background1"/>
+                              <w:sz w:val="16"/>
+                              <w:szCs w:val="16"/>
+                            </w:rPr>
+                            <w:t xml:space="preserve"> Blvd.</w:t>
                           </w:r>
                           <w:r>
                             <w:rPr>
@@ -8675,7 +9373,7 @@
                               <w:sz w:val="16"/>
                               <w:szCs w:val="16"/>
                             </w:rPr>
-                            <w:t>3</w:t>
+                            <w:t>5</w:t>
                           </w:r>
                           <w:r>
                             <w:rPr>
@@ -8788,7 +9486,7 @@
         </mc:Choice>
         <mc:Fallback>
           <w:pict>
-            <v:shapetype id="_x0000_t202" coordsize="21600,21600" o:spt="202" path="m,l,21600r21600,l21600,xe">
+            <v:shapetype w14:anchorId="0053051F" id="_x0000_t202" coordsize="21600,21600" o:spt="202" path="m,l,21600r21600,l21600,xe">
               <v:stroke joinstyle="miter"/>
               <v:path gradientshapeok="t" o:connecttype="rect"/>
             </v:shapetype>
@@ -8856,7 +9554,27 @@
                         <w:sz w:val="16"/>
                         <w:szCs w:val="16"/>
                       </w:rPr>
-                      <w:t>31 Alexander Malinov Blvd.</w:t>
+                      <w:t xml:space="preserve">31 Alexander </w:t>
+                    </w:r>
+                    <w:proofErr w:type="spellStart"/>
+                    <w:r>
+                      <w:rPr>
+                        <w:rFonts w:ascii="Segoe UI Semibold" w:hAnsi="Segoe UI Semibold" w:cs="Segoe UI"/>
+                        <w:color w:val="FFFFFF" w:themeColor="background1"/>
+                        <w:sz w:val="16"/>
+                        <w:szCs w:val="16"/>
+                      </w:rPr>
+                      <w:t>Malinov</w:t>
+                    </w:r>
+                    <w:proofErr w:type="spellEnd"/>
+                    <w:r>
+                      <w:rPr>
+                        <w:rFonts w:ascii="Segoe UI Semibold" w:hAnsi="Segoe UI Semibold" w:cs="Segoe UI"/>
+                        <w:color w:val="FFFFFF" w:themeColor="background1"/>
+                        <w:sz w:val="16"/>
+                        <w:szCs w:val="16"/>
+                      </w:rPr>
+                      <w:t xml:space="preserve"> Blvd.</w:t>
                     </w:r>
                     <w:r>
                       <w:rPr>
@@ -8961,7 +9679,7 @@
                         <w:sz w:val="16"/>
                         <w:szCs w:val="16"/>
                       </w:rPr>
-                      <w:t>3</w:t>
+                      <w:t>5</w:t>
                     </w:r>
                     <w:r>
                       <w:rPr>
@@ -9262,7 +9980,7 @@
 </file>
 
 <file path=word/footnotes.xml><?xml version="1.0" encoding="utf-8"?>
-<w:footnotes xmlns:wpc="http://schemas.microsoft.com/office/word/2010/wordprocessingCanvas" xmlns:mc="http://schemas.openxmlformats.org/markup-compatibility/2006" xmlns:o="urn:schemas-microsoft-com:office:office" xmlns:r="http://schemas.openxmlformats.org/officeDocument/2006/relationships" xmlns:m="http://schemas.openxmlformats.org/officeDocument/2006/math" xmlns:v="urn:schemas-microsoft-com:vml" xmlns:wp14="http://schemas.microsoft.com/office/word/2010/wordprocessingDrawing" xmlns:wp="http://schemas.openxmlformats.org/drawingml/2006/wordprocessingDrawing" xmlns:w10="urn:schemas-microsoft-com:office:word" xmlns:w="http://schemas.openxmlformats.org/wordprocessingml/2006/main" xmlns:w14="http://schemas.microsoft.com/office/word/2010/wordml" xmlns:wpg="http://schemas.microsoft.com/office/word/2010/wordprocessingGroup" xmlns:wpi="http://schemas.microsoft.com/office/word/2010/wordprocessingInk" xmlns:wne="http://schemas.microsoft.com/office/word/2006/wordml" xmlns:wps="http://schemas.microsoft.com/office/word/2010/wordprocessingShape" mc:Ignorable="w14 wp14">
+<w:footnotes xmlns:wpc="http://schemas.microsoft.com/office/word/2010/wordprocessingCanvas" xmlns:cx="http://schemas.microsoft.com/office/drawing/2014/chartex" xmlns:cx1="http://schemas.microsoft.com/office/drawing/2015/9/8/chartex" xmlns:mc="http://schemas.openxmlformats.org/markup-compatibility/2006" xmlns:o="urn:schemas-microsoft-com:office:office" xmlns:r="http://schemas.openxmlformats.org/officeDocument/2006/relationships" xmlns:m="http://schemas.openxmlformats.org/officeDocument/2006/math" xmlns:v="urn:schemas-microsoft-com:vml" xmlns:wp14="http://schemas.microsoft.com/office/word/2010/wordprocessingDrawing" xmlns:wp="http://schemas.openxmlformats.org/drawingml/2006/wordprocessingDrawing" xmlns:w10="urn:schemas-microsoft-com:office:word" xmlns:w="http://schemas.openxmlformats.org/wordprocessingml/2006/main" xmlns:w14="http://schemas.microsoft.com/office/word/2010/wordml" xmlns:w15="http://schemas.microsoft.com/office/word/2012/wordml" xmlns:w16se="http://schemas.microsoft.com/office/word/2015/wordml/symex" xmlns:wpg="http://schemas.microsoft.com/office/word/2010/wordprocessingGroup" xmlns:wpi="http://schemas.microsoft.com/office/word/2010/wordprocessingInk" xmlns:wne="http://schemas.microsoft.com/office/word/2006/wordml" xmlns:wps="http://schemas.microsoft.com/office/word/2010/wordprocessingShape" mc:Ignorable="w14 w15 w16se wp14">
   <w:footnote w:type="separator" w:id="-1">
     <w:p>
       <w:pPr>
@@ -9287,7 +10005,7 @@
 </file>
 
 <file path=word/header1.xml><?xml version="1.0" encoding="utf-8"?>
-<w:hdr xmlns:wpc="http://schemas.microsoft.com/office/word/2010/wordprocessingCanvas" xmlns:mc="http://schemas.openxmlformats.org/markup-compatibility/2006" xmlns:o="urn:schemas-microsoft-com:office:office" xmlns:r="http://schemas.openxmlformats.org/officeDocument/2006/relationships" xmlns:m="http://schemas.openxmlformats.org/officeDocument/2006/math" xmlns:v="urn:schemas-microsoft-com:vml" xmlns:wp14="http://schemas.microsoft.com/office/word/2010/wordprocessingDrawing" xmlns:wp="http://schemas.openxmlformats.org/drawingml/2006/wordprocessingDrawing" xmlns:w10="urn:schemas-microsoft-com:office:word" xmlns:w="http://schemas.openxmlformats.org/wordprocessingml/2006/main" xmlns:w14="http://schemas.microsoft.com/office/word/2010/wordml" xmlns:wpg="http://schemas.microsoft.com/office/word/2010/wordprocessingGroup" xmlns:wpi="http://schemas.microsoft.com/office/word/2010/wordprocessingInk" xmlns:wne="http://schemas.microsoft.com/office/word/2006/wordml" xmlns:wps="http://schemas.microsoft.com/office/word/2010/wordprocessingShape" mc:Ignorable="w14 wp14">
+<w:hdr xmlns:wpc="http://schemas.microsoft.com/office/word/2010/wordprocessingCanvas" xmlns:cx="http://schemas.microsoft.com/office/drawing/2014/chartex" xmlns:cx1="http://schemas.microsoft.com/office/drawing/2015/9/8/chartex" xmlns:mc="http://schemas.openxmlformats.org/markup-compatibility/2006" xmlns:o="urn:schemas-microsoft-com:office:office" xmlns:r="http://schemas.openxmlformats.org/officeDocument/2006/relationships" xmlns:m="http://schemas.openxmlformats.org/officeDocument/2006/math" xmlns:v="urn:schemas-microsoft-com:vml" xmlns:wp14="http://schemas.microsoft.com/office/word/2010/wordprocessingDrawing" xmlns:wp="http://schemas.openxmlformats.org/drawingml/2006/wordprocessingDrawing" xmlns:w10="urn:schemas-microsoft-com:office:word" xmlns:w="http://schemas.openxmlformats.org/wordprocessingml/2006/main" xmlns:w14="http://schemas.microsoft.com/office/word/2010/wordml" xmlns:w15="http://schemas.microsoft.com/office/word/2012/wordml" xmlns:w16se="http://schemas.microsoft.com/office/word/2015/wordml/symex" xmlns:wpg="http://schemas.microsoft.com/office/word/2010/wordprocessingGroup" xmlns:wpi="http://schemas.microsoft.com/office/word/2010/wordprocessingInk" xmlns:wne="http://schemas.microsoft.com/office/word/2006/wordml" xmlns:wps="http://schemas.microsoft.com/office/word/2010/wordprocessingShape" mc:Ignorable="w14 w15 w16se wp14">
   <w:p>
     <w:pPr>
       <w:pStyle w:val="Header"/>
@@ -9363,8 +10081,8 @@
 </file>
 
 <file path=word/numbering.xml><?xml version="1.0" encoding="utf-8"?>
-<w:numbering xmlns:wpc="http://schemas.microsoft.com/office/word/2010/wordprocessingCanvas" xmlns:mc="http://schemas.openxmlformats.org/markup-compatibility/2006" xmlns:o="urn:schemas-microsoft-com:office:office" xmlns:r="http://schemas.openxmlformats.org/officeDocument/2006/relationships" xmlns:m="http://schemas.openxmlformats.org/officeDocument/2006/math" xmlns:v="urn:schemas-microsoft-com:vml" xmlns:wp14="http://schemas.microsoft.com/office/word/2010/wordprocessingDrawing" xmlns:wp="http://schemas.openxmlformats.org/drawingml/2006/wordprocessingDrawing" xmlns:w10="urn:schemas-microsoft-com:office:word" xmlns:w="http://schemas.openxmlformats.org/wordprocessingml/2006/main" xmlns:w14="http://schemas.microsoft.com/office/word/2010/wordml" xmlns:wpg="http://schemas.microsoft.com/office/word/2010/wordprocessingGroup" xmlns:wpi="http://schemas.microsoft.com/office/word/2010/wordprocessingInk" xmlns:wne="http://schemas.microsoft.com/office/word/2006/wordml" xmlns:wps="http://schemas.microsoft.com/office/word/2010/wordprocessingShape" mc:Ignorable="w14 wp14">
-  <w:abstractNum w:abstractNumId="0">
+<w:numbering xmlns:wpc="http://schemas.microsoft.com/office/word/2010/wordprocessingCanvas" xmlns:cx="http://schemas.microsoft.com/office/drawing/2014/chartex" xmlns:cx1="http://schemas.microsoft.com/office/drawing/2015/9/8/chartex" xmlns:mc="http://schemas.openxmlformats.org/markup-compatibility/2006" xmlns:o="urn:schemas-microsoft-com:office:office" xmlns:r="http://schemas.openxmlformats.org/officeDocument/2006/relationships" xmlns:m="http://schemas.openxmlformats.org/officeDocument/2006/math" xmlns:v="urn:schemas-microsoft-com:vml" xmlns:wp14="http://schemas.microsoft.com/office/word/2010/wordprocessingDrawing" xmlns:wp="http://schemas.openxmlformats.org/drawingml/2006/wordprocessingDrawing" xmlns:w10="urn:schemas-microsoft-com:office:word" xmlns:w="http://schemas.openxmlformats.org/wordprocessingml/2006/main" xmlns:w14="http://schemas.microsoft.com/office/word/2010/wordml" xmlns:w15="http://schemas.microsoft.com/office/word/2012/wordml" xmlns:w16se="http://schemas.microsoft.com/office/word/2015/wordml/symex" xmlns:wpg="http://schemas.microsoft.com/office/word/2010/wordprocessingGroup" xmlns:wpi="http://schemas.microsoft.com/office/word/2010/wordprocessingInk" xmlns:wne="http://schemas.microsoft.com/office/word/2006/wordml" xmlns:wps="http://schemas.microsoft.com/office/word/2010/wordprocessingShape" mc:Ignorable="w14 w15 w16se wp14">
+  <w:abstractNum w:abstractNumId="0" w15:restartNumberingAfterBreak="0">
     <w:nsid w:val="00D05812"/>
     <w:multiLevelType w:val="hybridMultilevel"/>
     <w:tmpl w:val="CFD00580"/>
@@ -9477,7 +10195,7 @@
       </w:rPr>
     </w:lvl>
   </w:abstractNum>
-  <w:abstractNum w:abstractNumId="1">
+  <w:abstractNum w:abstractNumId="1" w15:restartNumberingAfterBreak="0">
     <w:nsid w:val="0A731210"/>
     <w:multiLevelType w:val="hybridMultilevel"/>
     <w:tmpl w:val="2ACC2D6E"/>
@@ -9590,7 +10308,7 @@
       </w:rPr>
     </w:lvl>
   </w:abstractNum>
-  <w:abstractNum w:abstractNumId="2">
+  <w:abstractNum w:abstractNumId="2" w15:restartNumberingAfterBreak="0">
     <w:nsid w:val="14A370FD"/>
     <w:multiLevelType w:val="hybridMultilevel"/>
     <w:tmpl w:val="DA6AC74A"/>
@@ -9703,7 +10421,7 @@
       </w:rPr>
     </w:lvl>
   </w:abstractNum>
-  <w:abstractNum w:abstractNumId="3">
+  <w:abstractNum w:abstractNumId="3" w15:restartNumberingAfterBreak="0">
     <w:nsid w:val="20E810B6"/>
     <w:multiLevelType w:val="hybridMultilevel"/>
     <w:tmpl w:val="ADFAEC2E"/>
@@ -9816,7 +10534,7 @@
       </w:rPr>
     </w:lvl>
   </w:abstractNum>
-  <w:abstractNum w:abstractNumId="4">
+  <w:abstractNum w:abstractNumId="4" w15:restartNumberingAfterBreak="0">
     <w:nsid w:val="238F57D4"/>
     <w:multiLevelType w:val="hybridMultilevel"/>
     <w:tmpl w:val="39B0996A"/>
@@ -9929,7 +10647,7 @@
       </w:rPr>
     </w:lvl>
   </w:abstractNum>
-  <w:abstractNum w:abstractNumId="5">
+  <w:abstractNum w:abstractNumId="5" w15:restartNumberingAfterBreak="0">
     <w:nsid w:val="24021784"/>
     <w:multiLevelType w:val="hybridMultilevel"/>
     <w:tmpl w:val="A3B260E6"/>
@@ -10042,7 +10760,7 @@
       </w:rPr>
     </w:lvl>
   </w:abstractNum>
-  <w:abstractNum w:abstractNumId="6">
+  <w:abstractNum w:abstractNumId="6" w15:restartNumberingAfterBreak="0">
     <w:nsid w:val="28CD075B"/>
     <w:multiLevelType w:val="hybridMultilevel"/>
     <w:tmpl w:val="E1FAEA6C"/>
@@ -10155,7 +10873,7 @@
       </w:rPr>
     </w:lvl>
   </w:abstractNum>
-  <w:abstractNum w:abstractNumId="7">
+  <w:abstractNum w:abstractNumId="7" w15:restartNumberingAfterBreak="0">
     <w:nsid w:val="3250774C"/>
     <w:multiLevelType w:val="hybridMultilevel"/>
     <w:tmpl w:val="D196E5C8"/>
@@ -10268,7 +10986,7 @@
       </w:rPr>
     </w:lvl>
   </w:abstractNum>
-  <w:abstractNum w:abstractNumId="8">
+  <w:abstractNum w:abstractNumId="8" w15:restartNumberingAfterBreak="0">
     <w:nsid w:val="3F556457"/>
     <w:multiLevelType w:val="hybridMultilevel"/>
     <w:tmpl w:val="6DD639DA"/>
@@ -10381,7 +11099,7 @@
       </w:rPr>
     </w:lvl>
   </w:abstractNum>
-  <w:abstractNum w:abstractNumId="9">
+  <w:abstractNum w:abstractNumId="9" w15:restartNumberingAfterBreak="0">
     <w:nsid w:val="3FEB5189"/>
     <w:multiLevelType w:val="hybridMultilevel"/>
     <w:tmpl w:val="799846C8"/>
@@ -10467,7 +11185,7 @@
       </w:pPr>
     </w:lvl>
   </w:abstractNum>
-  <w:abstractNum w:abstractNumId="10">
+  <w:abstractNum w:abstractNumId="10" w15:restartNumberingAfterBreak="0">
     <w:nsid w:val="435C5B3A"/>
     <w:multiLevelType w:val="hybridMultilevel"/>
     <w:tmpl w:val="39421F9A"/>
@@ -10580,7 +11298,7 @@
       </w:rPr>
     </w:lvl>
   </w:abstractNum>
-  <w:abstractNum w:abstractNumId="11">
+  <w:abstractNum w:abstractNumId="11" w15:restartNumberingAfterBreak="0">
     <w:nsid w:val="4B780842"/>
     <w:multiLevelType w:val="hybridMultilevel"/>
     <w:tmpl w:val="FD4C0670"/>
@@ -10693,7 +11411,7 @@
       </w:rPr>
     </w:lvl>
   </w:abstractNum>
-  <w:abstractNum w:abstractNumId="12">
+  <w:abstractNum w:abstractNumId="12" w15:restartNumberingAfterBreak="0">
     <w:nsid w:val="53120E1B"/>
     <w:multiLevelType w:val="hybridMultilevel"/>
     <w:tmpl w:val="B41ADD5E"/>
@@ -10806,7 +11524,7 @@
       </w:rPr>
     </w:lvl>
   </w:abstractNum>
-  <w:abstractNum w:abstractNumId="13">
+  <w:abstractNum w:abstractNumId="13" w15:restartNumberingAfterBreak="0">
     <w:nsid w:val="5AB06835"/>
     <w:multiLevelType w:val="hybridMultilevel"/>
     <w:tmpl w:val="25D0F5BE"/>
@@ -10919,7 +11637,7 @@
       </w:rPr>
     </w:lvl>
   </w:abstractNum>
-  <w:abstractNum w:abstractNumId="14">
+  <w:abstractNum w:abstractNumId="14" w15:restartNumberingAfterBreak="0">
     <w:nsid w:val="6581521D"/>
     <w:multiLevelType w:val="hybridMultilevel"/>
     <w:tmpl w:val="B36CDA86"/>
@@ -11032,7 +11750,7 @@
       </w:rPr>
     </w:lvl>
   </w:abstractNum>
-  <w:abstractNum w:abstractNumId="15">
+  <w:abstractNum w:abstractNumId="15" w15:restartNumberingAfterBreak="0">
     <w:nsid w:val="66C85EB0"/>
     <w:multiLevelType w:val="hybridMultilevel"/>
     <w:tmpl w:val="B6508962"/>
@@ -11145,7 +11863,7 @@
       </w:rPr>
     </w:lvl>
   </w:abstractNum>
-  <w:abstractNum w:abstractNumId="16">
+  <w:abstractNum w:abstractNumId="16" w15:restartNumberingAfterBreak="0">
     <w:nsid w:val="688924A2"/>
     <w:multiLevelType w:val="hybridMultilevel"/>
     <w:tmpl w:val="48B22ACC"/>
@@ -11258,7 +11976,7 @@
       </w:rPr>
     </w:lvl>
   </w:abstractNum>
-  <w:abstractNum w:abstractNumId="17">
+  <w:abstractNum w:abstractNumId="17" w15:restartNumberingAfterBreak="0">
     <w:nsid w:val="6D786738"/>
     <w:multiLevelType w:val="hybridMultilevel"/>
     <w:tmpl w:val="2E609124"/>
@@ -11371,7 +12089,7 @@
       </w:rPr>
     </w:lvl>
   </w:abstractNum>
-  <w:abstractNum w:abstractNumId="18">
+  <w:abstractNum w:abstractNumId="18" w15:restartNumberingAfterBreak="0">
     <w:nsid w:val="6DF33F58"/>
     <w:multiLevelType w:val="hybridMultilevel"/>
     <w:tmpl w:val="8FF0902C"/>
@@ -11484,7 +12202,7 @@
       </w:rPr>
     </w:lvl>
   </w:abstractNum>
-  <w:abstractNum w:abstractNumId="19">
+  <w:abstractNum w:abstractNumId="19" w15:restartNumberingAfterBreak="0">
     <w:nsid w:val="78C91904"/>
     <w:multiLevelType w:val="hybridMultilevel"/>
     <w:tmpl w:val="D158A446"/>
@@ -11597,7 +12315,7 @@
       </w:rPr>
     </w:lvl>
   </w:abstractNum>
-  <w:abstractNum w:abstractNumId="20">
+  <w:abstractNum w:abstractNumId="20" w15:restartNumberingAfterBreak="0">
     <w:nsid w:val="7A38799E"/>
     <w:multiLevelType w:val="multilevel"/>
     <w:tmpl w:val="DF6CF0BA"/>
@@ -11746,7 +12464,7 @@
       </w:rPr>
     </w:lvl>
   </w:abstractNum>
-  <w:abstractNum w:abstractNumId="21">
+  <w:abstractNum w:abstractNumId="21" w15:restartNumberingAfterBreak="0">
     <w:nsid w:val="7ECA6EDE"/>
     <w:multiLevelType w:val="hybridMultilevel"/>
     <w:tmpl w:val="8A345DD8"/>
@@ -11906,21 +12624,12 @@
   </w:num>
   <w:num w:numId="24">
     <w:abstractNumId w:val="11"/>
-    <w:lvlOverride w:ilvl="0"/>
-    <w:lvlOverride w:ilvl="1"/>
-    <w:lvlOverride w:ilvl="2"/>
-    <w:lvlOverride w:ilvl="3"/>
-    <w:lvlOverride w:ilvl="4"/>
-    <w:lvlOverride w:ilvl="5"/>
-    <w:lvlOverride w:ilvl="6"/>
-    <w:lvlOverride w:ilvl="7"/>
-    <w:lvlOverride w:ilvl="8"/>
   </w:num>
 </w:numbering>
 </file>
 
 <file path=word/styles.xml><?xml version="1.0" encoding="utf-8"?>
-<w:styles xmlns:mc="http://schemas.openxmlformats.org/markup-compatibility/2006" xmlns:r="http://schemas.openxmlformats.org/officeDocument/2006/relationships" xmlns:w="http://schemas.openxmlformats.org/wordprocessingml/2006/main" xmlns:w14="http://schemas.microsoft.com/office/word/2010/wordml" mc:Ignorable="w14">
+<w:styles xmlns:mc="http://schemas.openxmlformats.org/markup-compatibility/2006" xmlns:r="http://schemas.openxmlformats.org/officeDocument/2006/relationships" xmlns:w="http://schemas.openxmlformats.org/wordprocessingml/2006/main" xmlns:w14="http://schemas.microsoft.com/office/word/2010/wordml" xmlns:w15="http://schemas.microsoft.com/office/word/2012/wordml" xmlns:w16se="http://schemas.microsoft.com/office/word/2015/wordml/symex" mc:Ignorable="w14 w15 w16se">
   <w:docDefaults>
     <w:rPrDefault>
       <w:rPr>
@@ -11936,144 +12645,378 @@
       </w:pPr>
     </w:pPrDefault>
   </w:docDefaults>
-  <w:latentStyles w:defLockedState="0" w:defUIPriority="99" w:defSemiHidden="1" w:defUnhideWhenUsed="1" w:defQFormat="0" w:count="267">
-    <w:lsdException w:name="Normal" w:semiHidden="0" w:uiPriority="0" w:unhideWhenUsed="0" w:qFormat="1"/>
-    <w:lsdException w:name="heading 1" w:semiHidden="0" w:uiPriority="9" w:unhideWhenUsed="0" w:qFormat="1"/>
-    <w:lsdException w:name="heading 2" w:uiPriority="9" w:qFormat="1"/>
-    <w:lsdException w:name="heading 3" w:uiPriority="9" w:qFormat="1"/>
-    <w:lsdException w:name="heading 4" w:uiPriority="9" w:qFormat="1"/>
-    <w:lsdException w:name="heading 5" w:uiPriority="9"/>
-    <w:lsdException w:name="heading 6" w:uiPriority="9"/>
-    <w:lsdException w:name="heading 7" w:uiPriority="9" w:qFormat="1"/>
-    <w:lsdException w:name="heading 8" w:uiPriority="9" w:qFormat="1"/>
-    <w:lsdException w:name="heading 9" w:uiPriority="9" w:qFormat="1"/>
-    <w:lsdException w:name="toc 1" w:uiPriority="39"/>
-    <w:lsdException w:name="toc 2" w:uiPriority="39"/>
-    <w:lsdException w:name="toc 3" w:uiPriority="39"/>
-    <w:lsdException w:name="toc 4" w:uiPriority="39"/>
-    <w:lsdException w:name="toc 5" w:uiPriority="39"/>
-    <w:lsdException w:name="toc 6" w:uiPriority="39"/>
-    <w:lsdException w:name="toc 7" w:uiPriority="39"/>
-    <w:lsdException w:name="toc 8" w:uiPriority="39"/>
-    <w:lsdException w:name="toc 9" w:uiPriority="39"/>
-    <w:lsdException w:name="caption" w:uiPriority="35" w:qFormat="1"/>
-    <w:lsdException w:name="Title" w:semiHidden="0" w:uiPriority="10" w:unhideWhenUsed="0"/>
-    <w:lsdException w:name="Default Paragraph Font" w:uiPriority="1"/>
-    <w:lsdException w:name="Subtitle" w:semiHidden="0" w:uiPriority="11" w:unhideWhenUsed="0"/>
-    <w:lsdException w:name="Strong" w:semiHidden="0" w:uiPriority="22" w:unhideWhenUsed="0"/>
-    <w:lsdException w:name="Emphasis" w:semiHidden="0" w:uiPriority="20" w:unhideWhenUsed="0"/>
-    <w:lsdException w:name="Table Grid" w:semiHidden="0" w:uiPriority="59" w:unhideWhenUsed="0"/>
-    <w:lsdException w:name="Placeholder Text" w:unhideWhenUsed="0"/>
-    <w:lsdException w:name="No Spacing" w:semiHidden="0" w:uiPriority="1" w:unhideWhenUsed="0"/>
-    <w:lsdException w:name="Light Shading" w:semiHidden="0" w:uiPriority="60" w:unhideWhenUsed="0"/>
-    <w:lsdException w:name="Light List" w:semiHidden="0" w:uiPriority="61" w:unhideWhenUsed="0"/>
-    <w:lsdException w:name="Light Grid" w:semiHidden="0" w:uiPriority="62" w:unhideWhenUsed="0"/>
-    <w:lsdException w:name="Medium Shading 1" w:semiHidden="0" w:uiPriority="63" w:unhideWhenUsed="0"/>
-    <w:lsdException w:name="Medium Shading 2" w:semiHidden="0" w:uiPriority="64" w:unhideWhenUsed="0"/>
-    <w:lsdException w:name="Medium List 1" w:semiHidden="0" w:uiPriority="65" w:unhideWhenUsed="0"/>
-    <w:lsdException w:name="Medium List 2" w:semiHidden="0" w:uiPriority="66" w:unhideWhenUsed="0"/>
-    <w:lsdException w:name="Medium Grid 1" w:semiHidden="0" w:uiPriority="67" w:unhideWhenUsed="0"/>
-    <w:lsdException w:name="Medium Grid 2" w:semiHidden="0" w:uiPriority="68" w:unhideWhenUsed="0"/>
-    <w:lsdException w:name="Medium Grid 3" w:semiHidden="0" w:uiPriority="69" w:unhideWhenUsed="0"/>
-    <w:lsdException w:name="Dark List" w:semiHidden="0" w:uiPriority="70" w:unhideWhenUsed="0"/>
-    <w:lsdException w:name="Colorful Shading" w:semiHidden="0" w:uiPriority="71" w:unhideWhenUsed="0"/>
-    <w:lsdException w:name="Colorful List" w:semiHidden="0" w:uiPriority="72" w:unhideWhenUsed="0"/>
-    <w:lsdException w:name="Colorful Grid" w:semiHidden="0" w:uiPriority="73" w:unhideWhenUsed="0"/>
-    <w:lsdException w:name="Light Shading Accent 1" w:semiHidden="0" w:uiPriority="60" w:unhideWhenUsed="0"/>
-    <w:lsdException w:name="Light List Accent 1" w:semiHidden="0" w:uiPriority="61" w:unhideWhenUsed="0"/>
-    <w:lsdException w:name="Light Grid Accent 1" w:semiHidden="0" w:uiPriority="62" w:unhideWhenUsed="0"/>
-    <w:lsdException w:name="Medium Shading 1 Accent 1" w:semiHidden="0" w:uiPriority="63" w:unhideWhenUsed="0"/>
-    <w:lsdException w:name="Medium Shading 2 Accent 1" w:semiHidden="0" w:uiPriority="64" w:unhideWhenUsed="0"/>
-    <w:lsdException w:name="Medium List 1 Accent 1" w:semiHidden="0" w:uiPriority="65" w:unhideWhenUsed="0"/>
-    <w:lsdException w:name="Revision" w:unhideWhenUsed="0"/>
-    <w:lsdException w:name="List Paragraph" w:semiHidden="0" w:uiPriority="34" w:unhideWhenUsed="0" w:qFormat="1"/>
-    <w:lsdException w:name="Quote" w:semiHidden="0" w:uiPriority="29" w:unhideWhenUsed="0"/>
-    <w:lsdException w:name="Intense Quote" w:semiHidden="0" w:uiPriority="30" w:unhideWhenUsed="0"/>
-    <w:lsdException w:name="Medium List 2 Accent 1" w:semiHidden="0" w:uiPriority="66" w:unhideWhenUsed="0"/>
-    <w:lsdException w:name="Medium Grid 1 Accent 1" w:semiHidden="0" w:uiPriority="67" w:unhideWhenUsed="0"/>
-    <w:lsdException w:name="Medium Grid 2 Accent 1" w:semiHidden="0" w:uiPriority="68" w:unhideWhenUsed="0"/>
-    <w:lsdException w:name="Medium Grid 3 Accent 1" w:semiHidden="0" w:uiPriority="69" w:unhideWhenUsed="0"/>
-    <w:lsdException w:name="Dark List Accent 1" w:semiHidden="0" w:uiPriority="70" w:unhideWhenUsed="0"/>
-    <w:lsdException w:name="Colorful Shading Accent 1" w:semiHidden="0" w:uiPriority="71" w:unhideWhenUsed="0"/>
-    <w:lsdException w:name="Colorful List Accent 1" w:semiHidden="0" w:uiPriority="72" w:unhideWhenUsed="0"/>
-    <w:lsdException w:name="Colorful Grid Accent 1" w:semiHidden="0" w:uiPriority="73" w:unhideWhenUsed="0"/>
-    <w:lsdException w:name="Light Shading Accent 2" w:semiHidden="0" w:uiPriority="60" w:unhideWhenUsed="0"/>
-    <w:lsdException w:name="Light List Accent 2" w:semiHidden="0" w:uiPriority="61" w:unhideWhenUsed="0"/>
-    <w:lsdException w:name="Light Grid Accent 2" w:semiHidden="0" w:uiPriority="62" w:unhideWhenUsed="0"/>
-    <w:lsdException w:name="Medium Shading 1 Accent 2" w:semiHidden="0" w:uiPriority="63" w:unhideWhenUsed="0"/>
-    <w:lsdException w:name="Medium Shading 2 Accent 2" w:semiHidden="0" w:uiPriority="64" w:unhideWhenUsed="0"/>
-    <w:lsdException w:name="Medium List 1 Accent 2" w:semiHidden="0" w:uiPriority="65" w:unhideWhenUsed="0"/>
-    <w:lsdException w:name="Medium List 2 Accent 2" w:semiHidden="0" w:uiPriority="66" w:unhideWhenUsed="0"/>
-    <w:lsdException w:name="Medium Grid 1 Accent 2" w:semiHidden="0" w:uiPriority="67" w:unhideWhenUsed="0"/>
-    <w:lsdException w:name="Medium Grid 2 Accent 2" w:semiHidden="0" w:uiPriority="68" w:unhideWhenUsed="0"/>
-    <w:lsdException w:name="Medium Grid 3 Accent 2" w:semiHidden="0" w:uiPriority="69" w:unhideWhenUsed="0"/>
-    <w:lsdException w:name="Dark List Accent 2" w:semiHidden="0" w:uiPriority="70" w:unhideWhenUsed="0"/>
-    <w:lsdException w:name="Colorful Shading Accent 2" w:semiHidden="0" w:uiPriority="71" w:unhideWhenUsed="0"/>
-    <w:lsdException w:name="Colorful List Accent 2" w:semiHidden="0" w:uiPriority="72" w:unhideWhenUsed="0"/>
-    <w:lsdException w:name="Colorful Grid Accent 2" w:semiHidden="0" w:uiPriority="73" w:unhideWhenUsed="0"/>
-    <w:lsdException w:name="Light Shading Accent 3" w:semiHidden="0" w:uiPriority="60" w:unhideWhenUsed="0"/>
-    <w:lsdException w:name="Light List Accent 3" w:semiHidden="0" w:uiPriority="61" w:unhideWhenUsed="0"/>
-    <w:lsdException w:name="Light Grid Accent 3" w:semiHidden="0" w:uiPriority="62" w:unhideWhenUsed="0"/>
-    <w:lsdException w:name="Medium Shading 1 Accent 3" w:semiHidden="0" w:uiPriority="63" w:unhideWhenUsed="0"/>
-    <w:lsdException w:name="Medium Shading 2 Accent 3" w:semiHidden="0" w:uiPriority="64" w:unhideWhenUsed="0"/>
-    <w:lsdException w:name="Medium List 1 Accent 3" w:semiHidden="0" w:uiPriority="65" w:unhideWhenUsed="0"/>
-    <w:lsdException w:name="Medium List 2 Accent 3" w:semiHidden="0" w:uiPriority="66" w:unhideWhenUsed="0"/>
-    <w:lsdException w:name="Medium Grid 1 Accent 3" w:semiHidden="0" w:uiPriority="67" w:unhideWhenUsed="0"/>
-    <w:lsdException w:name="Medium Grid 2 Accent 3" w:semiHidden="0" w:uiPriority="68" w:unhideWhenUsed="0"/>
-    <w:lsdException w:name="Medium Grid 3 Accent 3" w:semiHidden="0" w:uiPriority="69" w:unhideWhenUsed="0"/>
-    <w:lsdException w:name="Dark List Accent 3" w:semiHidden="0" w:uiPriority="70" w:unhideWhenUsed="0"/>
-    <w:lsdException w:name="Colorful Shading Accent 3" w:semiHidden="0" w:uiPriority="71" w:unhideWhenUsed="0"/>
-    <w:lsdException w:name="Colorful List Accent 3" w:semiHidden="0" w:uiPriority="72" w:unhideWhenUsed="0"/>
-    <w:lsdException w:name="Colorful Grid Accent 3" w:semiHidden="0" w:uiPriority="73" w:unhideWhenUsed="0"/>
-    <w:lsdException w:name="Light Shading Accent 4" w:semiHidden="0" w:uiPriority="60" w:unhideWhenUsed="0"/>
-    <w:lsdException w:name="Light List Accent 4" w:semiHidden="0" w:uiPriority="61" w:unhideWhenUsed="0"/>
-    <w:lsdException w:name="Light Grid Accent 4" w:semiHidden="0" w:uiPriority="62" w:unhideWhenUsed="0"/>
-    <w:lsdException w:name="Medium Shading 1 Accent 4" w:semiHidden="0" w:uiPriority="63" w:unhideWhenUsed="0"/>
-    <w:lsdException w:name="Medium Shading 2 Accent 4" w:semiHidden="0" w:uiPriority="64" w:unhideWhenUsed="0"/>
-    <w:lsdException w:name="Medium List 1 Accent 4" w:semiHidden="0" w:uiPriority="65" w:unhideWhenUsed="0"/>
-    <w:lsdException w:name="Medium List 2 Accent 4" w:semiHidden="0" w:uiPriority="66" w:unhideWhenUsed="0"/>
-    <w:lsdException w:name="Medium Grid 1 Accent 4" w:semiHidden="0" w:uiPriority="67" w:unhideWhenUsed="0"/>
-    <w:lsdException w:name="Medium Grid 2 Accent 4" w:semiHidden="0" w:uiPriority="68" w:unhideWhenUsed="0"/>
-    <w:lsdException w:name="Medium Grid 3 Accent 4" w:semiHidden="0" w:uiPriority="69" w:unhideWhenUsed="0"/>
-    <w:lsdException w:name="Dark List Accent 4" w:semiHidden="0" w:uiPriority="70" w:unhideWhenUsed="0"/>
-    <w:lsdException w:name="Colorful Shading Accent 4" w:semiHidden="0" w:uiPriority="71" w:unhideWhenUsed="0"/>
-    <w:lsdException w:name="Colorful List Accent 4" w:semiHidden="0" w:uiPriority="72" w:unhideWhenUsed="0"/>
-    <w:lsdException w:name="Colorful Grid Accent 4" w:semiHidden="0" w:uiPriority="73" w:unhideWhenUsed="0"/>
-    <w:lsdException w:name="Light Shading Accent 5" w:semiHidden="0" w:uiPriority="60" w:unhideWhenUsed="0"/>
-    <w:lsdException w:name="Light List Accent 5" w:semiHidden="0" w:uiPriority="61" w:unhideWhenUsed="0"/>
-    <w:lsdException w:name="Light Grid Accent 5" w:semiHidden="0" w:uiPriority="62" w:unhideWhenUsed="0"/>
-    <w:lsdException w:name="Medium Shading 1 Accent 5" w:semiHidden="0" w:uiPriority="63" w:unhideWhenUsed="0"/>
-    <w:lsdException w:name="Medium Shading 2 Accent 5" w:semiHidden="0" w:uiPriority="64" w:unhideWhenUsed="0"/>
-    <w:lsdException w:name="Medium List 1 Accent 5" w:semiHidden="0" w:uiPriority="65" w:unhideWhenUsed="0"/>
-    <w:lsdException w:name="Medium List 2 Accent 5" w:semiHidden="0" w:uiPriority="66" w:unhideWhenUsed="0"/>
-    <w:lsdException w:name="Medium Grid 1 Accent 5" w:semiHidden="0" w:uiPriority="67" w:unhideWhenUsed="0"/>
-    <w:lsdException w:name="Medium Grid 2 Accent 5" w:semiHidden="0" w:uiPriority="68" w:unhideWhenUsed="0"/>
-    <w:lsdException w:name="Medium Grid 3 Accent 5" w:semiHidden="0" w:uiPriority="69" w:unhideWhenUsed="0"/>
-    <w:lsdException w:name="Dark List Accent 5" w:semiHidden="0" w:uiPriority="70" w:unhideWhenUsed="0"/>
-    <w:lsdException w:name="Colorful Shading Accent 5" w:semiHidden="0" w:uiPriority="71" w:unhideWhenUsed="0"/>
-    <w:lsdException w:name="Colorful List Accent 5" w:semiHidden="0" w:uiPriority="72" w:unhideWhenUsed="0"/>
-    <w:lsdException w:name="Colorful Grid Accent 5" w:semiHidden="0" w:uiPriority="73" w:unhideWhenUsed="0"/>
-    <w:lsdException w:name="Light Shading Accent 6" w:semiHidden="0" w:uiPriority="60" w:unhideWhenUsed="0"/>
-    <w:lsdException w:name="Light List Accent 6" w:semiHidden="0" w:uiPriority="61" w:unhideWhenUsed="0"/>
-    <w:lsdException w:name="Light Grid Accent 6" w:semiHidden="0" w:uiPriority="62" w:unhideWhenUsed="0"/>
-    <w:lsdException w:name="Medium Shading 1 Accent 6" w:semiHidden="0" w:uiPriority="63" w:unhideWhenUsed="0"/>
-    <w:lsdException w:name="Medium Shading 2 Accent 6" w:semiHidden="0" w:uiPriority="64" w:unhideWhenUsed="0"/>
-    <w:lsdException w:name="Medium List 1 Accent 6" w:semiHidden="0" w:uiPriority="65" w:unhideWhenUsed="0"/>
-    <w:lsdException w:name="Medium List 2 Accent 6" w:semiHidden="0" w:uiPriority="66" w:unhideWhenUsed="0"/>
-    <w:lsdException w:name="Medium Grid 1 Accent 6" w:semiHidden="0" w:uiPriority="67" w:unhideWhenUsed="0"/>
-    <w:lsdException w:name="Medium Grid 2 Accent 6" w:semiHidden="0" w:uiPriority="68" w:unhideWhenUsed="0"/>
-    <w:lsdException w:name="Medium Grid 3 Accent 6" w:semiHidden="0" w:uiPriority="69" w:unhideWhenUsed="0"/>
-    <w:lsdException w:name="Dark List Accent 6" w:semiHidden="0" w:uiPriority="70" w:unhideWhenUsed="0"/>
-    <w:lsdException w:name="Colorful Shading Accent 6" w:semiHidden="0" w:uiPriority="71" w:unhideWhenUsed="0"/>
-    <w:lsdException w:name="Colorful List Accent 6" w:semiHidden="0" w:uiPriority="72" w:unhideWhenUsed="0"/>
-    <w:lsdException w:name="Colorful Grid Accent 6" w:semiHidden="0" w:uiPriority="73" w:unhideWhenUsed="0"/>
-    <w:lsdException w:name="Subtle Emphasis" w:semiHidden="0" w:uiPriority="19" w:unhideWhenUsed="0"/>
-    <w:lsdException w:name="Intense Emphasis" w:semiHidden="0" w:uiPriority="21" w:unhideWhenUsed="0"/>
-    <w:lsdException w:name="Subtle Reference" w:semiHidden="0" w:uiPriority="31" w:unhideWhenUsed="0"/>
-    <w:lsdException w:name="Intense Reference" w:semiHidden="0" w:uiPriority="32" w:unhideWhenUsed="0"/>
-    <w:lsdException w:name="Book Title" w:semiHidden="0" w:uiPriority="33" w:unhideWhenUsed="0"/>
-    <w:lsdException w:name="Bibliography" w:uiPriority="37"/>
-    <w:lsdException w:name="TOC Heading" w:uiPriority="39" w:qFormat="1"/>
+  <w:latentStyles w:defLockedState="0" w:defUIPriority="99" w:defSemiHidden="0" w:defUnhideWhenUsed="0" w:defQFormat="0" w:count="371">
+    <w:lsdException w:name="Normal" w:uiPriority="0" w:qFormat="1"/>
+    <w:lsdException w:name="heading 1" w:uiPriority="9" w:qFormat="1"/>
+    <w:lsdException w:name="heading 2" w:semiHidden="1" w:uiPriority="9" w:unhideWhenUsed="1" w:qFormat="1"/>
+    <w:lsdException w:name="heading 3" w:semiHidden="1" w:uiPriority="9" w:unhideWhenUsed="1" w:qFormat="1"/>
+    <w:lsdException w:name="heading 4" w:semiHidden="1" w:uiPriority="9" w:unhideWhenUsed="1" w:qFormat="1"/>
+    <w:lsdException w:name="heading 5" w:semiHidden="1" w:uiPriority="9" w:unhideWhenUsed="1"/>
+    <w:lsdException w:name="heading 6" w:semiHidden="1" w:uiPriority="9" w:unhideWhenUsed="1"/>
+    <w:lsdException w:name="heading 7" w:semiHidden="1" w:uiPriority="9" w:unhideWhenUsed="1" w:qFormat="1"/>
+    <w:lsdException w:name="heading 8" w:semiHidden="1" w:uiPriority="9" w:unhideWhenUsed="1" w:qFormat="1"/>
+    <w:lsdException w:name="heading 9" w:semiHidden="1" w:uiPriority="9" w:unhideWhenUsed="1" w:qFormat="1"/>
+    <w:lsdException w:name="index 1" w:semiHidden="1" w:unhideWhenUsed="1"/>
+    <w:lsdException w:name="index 2" w:semiHidden="1" w:unhideWhenUsed="1"/>
+    <w:lsdException w:name="index 3" w:semiHidden="1" w:unhideWhenUsed="1"/>
+    <w:lsdException w:name="index 4" w:semiHidden="1" w:unhideWhenUsed="1"/>
+    <w:lsdException w:name="index 5" w:semiHidden="1" w:unhideWhenUsed="1"/>
+    <w:lsdException w:name="index 6" w:semiHidden="1" w:unhideWhenUsed="1"/>
+    <w:lsdException w:name="index 7" w:semiHidden="1" w:unhideWhenUsed="1"/>
+    <w:lsdException w:name="index 8" w:semiHidden="1" w:unhideWhenUsed="1"/>
+    <w:lsdException w:name="index 9" w:semiHidden="1" w:unhideWhenUsed="1"/>
+    <w:lsdException w:name="toc 1" w:semiHidden="1" w:uiPriority="39" w:unhideWhenUsed="1"/>
+    <w:lsdException w:name="toc 2" w:semiHidden="1" w:uiPriority="39" w:unhideWhenUsed="1"/>
+    <w:lsdException w:name="toc 3" w:semiHidden="1" w:uiPriority="39" w:unhideWhenUsed="1"/>
+    <w:lsdException w:name="toc 4" w:semiHidden="1" w:uiPriority="39" w:unhideWhenUsed="1"/>
+    <w:lsdException w:name="toc 5" w:semiHidden="1" w:uiPriority="39" w:unhideWhenUsed="1"/>
+    <w:lsdException w:name="toc 6" w:semiHidden="1" w:uiPriority="39" w:unhideWhenUsed="1"/>
+    <w:lsdException w:name="toc 7" w:semiHidden="1" w:uiPriority="39" w:unhideWhenUsed="1"/>
+    <w:lsdException w:name="toc 8" w:semiHidden="1" w:uiPriority="39" w:unhideWhenUsed="1"/>
+    <w:lsdException w:name="toc 9" w:semiHidden="1" w:uiPriority="39" w:unhideWhenUsed="1"/>
+    <w:lsdException w:name="Normal Indent" w:semiHidden="1" w:unhideWhenUsed="1"/>
+    <w:lsdException w:name="footnote text" w:semiHidden="1" w:unhideWhenUsed="1"/>
+    <w:lsdException w:name="annotation text" w:semiHidden="1" w:unhideWhenUsed="1"/>
+    <w:lsdException w:name="header" w:semiHidden="1" w:unhideWhenUsed="1"/>
+    <w:lsdException w:name="footer" w:semiHidden="1" w:unhideWhenUsed="1"/>
+    <w:lsdException w:name="index heading" w:semiHidden="1" w:unhideWhenUsed="1"/>
+    <w:lsdException w:name="caption" w:semiHidden="1" w:uiPriority="35" w:unhideWhenUsed="1" w:qFormat="1"/>
+    <w:lsdException w:name="table of figures" w:semiHidden="1" w:unhideWhenUsed="1"/>
+    <w:lsdException w:name="envelope address" w:semiHidden="1" w:unhideWhenUsed="1"/>
+    <w:lsdException w:name="envelope return" w:semiHidden="1" w:unhideWhenUsed="1"/>
+    <w:lsdException w:name="footnote reference" w:semiHidden="1" w:unhideWhenUsed="1"/>
+    <w:lsdException w:name="annotation reference" w:semiHidden="1" w:unhideWhenUsed="1"/>
+    <w:lsdException w:name="line number" w:semiHidden="1" w:unhideWhenUsed="1"/>
+    <w:lsdException w:name="page number" w:semiHidden="1" w:unhideWhenUsed="1"/>
+    <w:lsdException w:name="endnote reference" w:semiHidden="1" w:unhideWhenUsed="1"/>
+    <w:lsdException w:name="endnote text" w:semiHidden="1" w:unhideWhenUsed="1"/>
+    <w:lsdException w:name="table of authorities" w:semiHidden="1" w:unhideWhenUsed="1"/>
+    <w:lsdException w:name="macro" w:semiHidden="1" w:unhideWhenUsed="1"/>
+    <w:lsdException w:name="toa heading" w:semiHidden="1" w:unhideWhenUsed="1"/>
+    <w:lsdException w:name="List" w:semiHidden="1" w:unhideWhenUsed="1"/>
+    <w:lsdException w:name="List Bullet" w:semiHidden="1" w:unhideWhenUsed="1"/>
+    <w:lsdException w:name="List Number" w:semiHidden="1" w:unhideWhenUsed="1"/>
+    <w:lsdException w:name="List 2" w:semiHidden="1" w:unhideWhenUsed="1"/>
+    <w:lsdException w:name="List 3" w:semiHidden="1" w:unhideWhenUsed="1"/>
+    <w:lsdException w:name="List 4" w:semiHidden="1" w:unhideWhenUsed="1"/>
+    <w:lsdException w:name="List 5" w:semiHidden="1" w:unhideWhenUsed="1"/>
+    <w:lsdException w:name="List Bullet 2" w:semiHidden="1" w:unhideWhenUsed="1"/>
+    <w:lsdException w:name="List Bullet 3" w:semiHidden="1" w:unhideWhenUsed="1"/>
+    <w:lsdException w:name="List Bullet 4" w:semiHidden="1" w:unhideWhenUsed="1"/>
+    <w:lsdException w:name="List Bullet 5" w:semiHidden="1" w:unhideWhenUsed="1"/>
+    <w:lsdException w:name="List Number 2" w:semiHidden="1" w:unhideWhenUsed="1"/>
+    <w:lsdException w:name="List Number 3" w:semiHidden="1" w:unhideWhenUsed="1"/>
+    <w:lsdException w:name="List Number 4" w:semiHidden="1" w:unhideWhenUsed="1"/>
+    <w:lsdException w:name="List Number 5" w:semiHidden="1" w:unhideWhenUsed="1"/>
+    <w:lsdException w:name="Title" w:uiPriority="10"/>
+    <w:lsdException w:name="Closing" w:semiHidden="1" w:unhideWhenUsed="1"/>
+    <w:lsdException w:name="Signature" w:semiHidden="1" w:unhideWhenUsed="1"/>
+    <w:lsdException w:name="Default Paragraph Font" w:semiHidden="1" w:uiPriority="1" w:unhideWhenUsed="1"/>
+    <w:lsdException w:name="Body Text" w:semiHidden="1" w:unhideWhenUsed="1"/>
+    <w:lsdException w:name="Body Text Indent" w:semiHidden="1" w:unhideWhenUsed="1"/>
+    <w:lsdException w:name="List Continue" w:semiHidden="1" w:unhideWhenUsed="1"/>
+    <w:lsdException w:name="List Continue 2" w:semiHidden="1" w:unhideWhenUsed="1"/>
+    <w:lsdException w:name="List Continue 3" w:semiHidden="1" w:unhideWhenUsed="1"/>
+    <w:lsdException w:name="List Continue 4" w:semiHidden="1" w:unhideWhenUsed="1"/>
+    <w:lsdException w:name="List Continue 5" w:semiHidden="1" w:unhideWhenUsed="1"/>
+    <w:lsdException w:name="Message Header" w:semiHidden="1" w:unhideWhenUsed="1"/>
+    <w:lsdException w:name="Subtitle" w:uiPriority="11"/>
+    <w:lsdException w:name="Salutation" w:semiHidden="1" w:unhideWhenUsed="1"/>
+    <w:lsdException w:name="Date" w:semiHidden="1" w:unhideWhenUsed="1"/>
+    <w:lsdException w:name="Body Text First Indent" w:semiHidden="1" w:unhideWhenUsed="1"/>
+    <w:lsdException w:name="Body Text First Indent 2" w:semiHidden="1" w:unhideWhenUsed="1"/>
+    <w:lsdException w:name="Note Heading" w:semiHidden="1" w:unhideWhenUsed="1"/>
+    <w:lsdException w:name="Body Text 2" w:semiHidden="1" w:unhideWhenUsed="1"/>
+    <w:lsdException w:name="Body Text 3" w:semiHidden="1" w:unhideWhenUsed="1"/>
+    <w:lsdException w:name="Body Text Indent 2" w:semiHidden="1" w:unhideWhenUsed="1"/>
+    <w:lsdException w:name="Body Text Indent 3" w:semiHidden="1" w:unhideWhenUsed="1"/>
+    <w:lsdException w:name="Block Text" w:semiHidden="1" w:unhideWhenUsed="1"/>
+    <w:lsdException w:name="Hyperlink" w:semiHidden="1" w:unhideWhenUsed="1"/>
+    <w:lsdException w:name="FollowedHyperlink" w:semiHidden="1" w:unhideWhenUsed="1"/>
+    <w:lsdException w:name="Strong" w:uiPriority="22"/>
+    <w:lsdException w:name="Emphasis" w:uiPriority="20"/>
+    <w:lsdException w:name="Document Map" w:semiHidden="1" w:unhideWhenUsed="1"/>
+    <w:lsdException w:name="Plain Text" w:semiHidden="1" w:unhideWhenUsed="1"/>
+    <w:lsdException w:name="E-mail Signature" w:semiHidden="1" w:unhideWhenUsed="1"/>
+    <w:lsdException w:name="HTML Top of Form" w:semiHidden="1" w:unhideWhenUsed="1"/>
+    <w:lsdException w:name="HTML Bottom of Form" w:semiHidden="1" w:unhideWhenUsed="1"/>
+    <w:lsdException w:name="Normal (Web)" w:semiHidden="1" w:unhideWhenUsed="1"/>
+    <w:lsdException w:name="HTML Acronym" w:semiHidden="1" w:unhideWhenUsed="1"/>
+    <w:lsdException w:name="HTML Address" w:semiHidden="1" w:unhideWhenUsed="1"/>
+    <w:lsdException w:name="HTML Cite" w:semiHidden="1" w:unhideWhenUsed="1"/>
+    <w:lsdException w:name="HTML Code" w:semiHidden="1" w:unhideWhenUsed="1"/>
+    <w:lsdException w:name="HTML Definition" w:semiHidden="1" w:unhideWhenUsed="1"/>
+    <w:lsdException w:name="HTML Keyboard" w:semiHidden="1" w:unhideWhenUsed="1"/>
+    <w:lsdException w:name="HTML Preformatted" w:semiHidden="1" w:unhideWhenUsed="1"/>
+    <w:lsdException w:name="HTML Sample" w:semiHidden="1" w:unhideWhenUsed="1"/>
+    <w:lsdException w:name="HTML Typewriter" w:semiHidden="1" w:unhideWhenUsed="1"/>
+    <w:lsdException w:name="HTML Variable" w:semiHidden="1" w:unhideWhenUsed="1"/>
+    <w:lsdException w:name="Normal Table" w:semiHidden="1" w:unhideWhenUsed="1"/>
+    <w:lsdException w:name="annotation subject" w:semiHidden="1" w:unhideWhenUsed="1"/>
+    <w:lsdException w:name="No List" w:semiHidden="1" w:unhideWhenUsed="1"/>
+    <w:lsdException w:name="Outline List 1" w:semiHidden="1" w:unhideWhenUsed="1"/>
+    <w:lsdException w:name="Outline List 2" w:semiHidden="1" w:unhideWhenUsed="1"/>
+    <w:lsdException w:name="Outline List 3" w:semiHidden="1" w:unhideWhenUsed="1"/>
+    <w:lsdException w:name="Table Simple 1" w:semiHidden="1" w:unhideWhenUsed="1"/>
+    <w:lsdException w:name="Table Simple 2" w:semiHidden="1" w:unhideWhenUsed="1"/>
+    <w:lsdException w:name="Table Simple 3" w:semiHidden="1" w:unhideWhenUsed="1"/>
+    <w:lsdException w:name="Table Classic 1" w:semiHidden="1" w:unhideWhenUsed="1"/>
+    <w:lsdException w:name="Table Classic 2" w:semiHidden="1" w:unhideWhenUsed="1"/>
+    <w:lsdException w:name="Table Classic 3" w:semiHidden="1" w:unhideWhenUsed="1"/>
+    <w:lsdException w:name="Table Classic 4" w:semiHidden="1" w:unhideWhenUsed="1"/>
+    <w:lsdException w:name="Table Colorful 1" w:semiHidden="1" w:unhideWhenUsed="1"/>
+    <w:lsdException w:name="Table Colorful 2" w:semiHidden="1" w:unhideWhenUsed="1"/>
+    <w:lsdException w:name="Table Colorful 3" w:semiHidden="1" w:unhideWhenUsed="1"/>
+    <w:lsdException w:name="Table Columns 1" w:semiHidden="1" w:unhideWhenUsed="1"/>
+    <w:lsdException w:name="Table Columns 2" w:semiHidden="1" w:unhideWhenUsed="1"/>
+    <w:lsdException w:name="Table Columns 3" w:semiHidden="1" w:unhideWhenUsed="1"/>
+    <w:lsdException w:name="Table Columns 4" w:semiHidden="1" w:unhideWhenUsed="1"/>
+    <w:lsdException w:name="Table Columns 5" w:semiHidden="1" w:unhideWhenUsed="1"/>
+    <w:lsdException w:name="Table Grid 1" w:semiHidden="1" w:unhideWhenUsed="1"/>
+    <w:lsdException w:name="Table Grid 2" w:semiHidden="1" w:unhideWhenUsed="1"/>
+    <w:lsdException w:name="Table Grid 3" w:semiHidden="1" w:unhideWhenUsed="1"/>
+    <w:lsdException w:name="Table Grid 4" w:semiHidden="1" w:unhideWhenUsed="1"/>
+    <w:lsdException w:name="Table Grid 5" w:semiHidden="1" w:unhideWhenUsed="1"/>
+    <w:lsdException w:name="Table Grid 6" w:semiHidden="1" w:unhideWhenUsed="1"/>
+    <w:lsdException w:name="Table Grid 7" w:semiHidden="1" w:unhideWhenUsed="1"/>
+    <w:lsdException w:name="Table Grid 8" w:semiHidden="1" w:unhideWhenUsed="1"/>
+    <w:lsdException w:name="Table List 1" w:semiHidden="1" w:unhideWhenUsed="1"/>
+    <w:lsdException w:name="Table List 2" w:semiHidden="1" w:unhideWhenUsed="1"/>
+    <w:lsdException w:name="Table List 3" w:semiHidden="1" w:unhideWhenUsed="1"/>
+    <w:lsdException w:name="Table List 4" w:semiHidden="1" w:unhideWhenUsed="1"/>
+    <w:lsdException w:name="Table List 5" w:semiHidden="1" w:unhideWhenUsed="1"/>
+    <w:lsdException w:name="Table List 6" w:semiHidden="1" w:unhideWhenUsed="1"/>
+    <w:lsdException w:name="Table List 7" w:semiHidden="1" w:unhideWhenUsed="1"/>
+    <w:lsdException w:name="Table List 8" w:semiHidden="1" w:unhideWhenUsed="1"/>
+    <w:lsdException w:name="Table 3D effects 1" w:semiHidden="1" w:unhideWhenUsed="1"/>
+    <w:lsdException w:name="Table 3D effects 2" w:semiHidden="1" w:unhideWhenUsed="1"/>
+    <w:lsdException w:name="Table 3D effects 3" w:semiHidden="1" w:unhideWhenUsed="1"/>
+    <w:lsdException w:name="Table Contemporary" w:semiHidden="1" w:unhideWhenUsed="1"/>
+    <w:lsdException w:name="Table Elegant" w:semiHidden="1" w:unhideWhenUsed="1"/>
+    <w:lsdException w:name="Table Professional" w:semiHidden="1" w:unhideWhenUsed="1"/>
+    <w:lsdException w:name="Table Subtle 1" w:semiHidden="1" w:unhideWhenUsed="1"/>
+    <w:lsdException w:name="Table Subtle 2" w:semiHidden="1" w:unhideWhenUsed="1"/>
+    <w:lsdException w:name="Table Web 1" w:semiHidden="1" w:unhideWhenUsed="1"/>
+    <w:lsdException w:name="Table Web 2" w:semiHidden="1" w:unhideWhenUsed="1"/>
+    <w:lsdException w:name="Table Web 3" w:semiHidden="1" w:unhideWhenUsed="1"/>
+    <w:lsdException w:name="Balloon Text" w:semiHidden="1" w:unhideWhenUsed="1"/>
+    <w:lsdException w:name="Table Grid" w:uiPriority="59"/>
+    <w:lsdException w:name="Table Theme" w:semiHidden="1" w:unhideWhenUsed="1"/>
+    <w:lsdException w:name="Placeholder Text" w:semiHidden="1"/>
+    <w:lsdException w:name="No Spacing" w:uiPriority="1"/>
+    <w:lsdException w:name="Light Shading" w:uiPriority="60"/>
+    <w:lsdException w:name="Light List" w:uiPriority="61"/>
+    <w:lsdException w:name="Light Grid" w:uiPriority="62"/>
+    <w:lsdException w:name="Medium Shading 1" w:uiPriority="63"/>
+    <w:lsdException w:name="Medium Shading 2" w:uiPriority="64"/>
+    <w:lsdException w:name="Medium List 1" w:uiPriority="65"/>
+    <w:lsdException w:name="Medium List 2" w:uiPriority="66"/>
+    <w:lsdException w:name="Medium Grid 1" w:uiPriority="67"/>
+    <w:lsdException w:name="Medium Grid 2" w:uiPriority="68"/>
+    <w:lsdException w:name="Medium Grid 3" w:uiPriority="69"/>
+    <w:lsdException w:name="Dark List" w:uiPriority="70"/>
+    <w:lsdException w:name="Colorful Shading" w:uiPriority="71"/>
+    <w:lsdException w:name="Colorful List" w:uiPriority="72"/>
+    <w:lsdException w:name="Colorful Grid" w:uiPriority="73"/>
+    <w:lsdException w:name="Light Shading Accent 1" w:uiPriority="60"/>
+    <w:lsdException w:name="Light List Accent 1" w:uiPriority="61"/>
+    <w:lsdException w:name="Light Grid Accent 1" w:uiPriority="62"/>
+    <w:lsdException w:name="Medium Shading 1 Accent 1" w:uiPriority="63"/>
+    <w:lsdException w:name="Medium Shading 2 Accent 1" w:uiPriority="64"/>
+    <w:lsdException w:name="Medium List 1 Accent 1" w:uiPriority="65"/>
+    <w:lsdException w:name="Revision" w:semiHidden="1"/>
+    <w:lsdException w:name="List Paragraph" w:uiPriority="34" w:qFormat="1"/>
+    <w:lsdException w:name="Quote" w:uiPriority="29"/>
+    <w:lsdException w:name="Intense Quote" w:uiPriority="30"/>
+    <w:lsdException w:name="Medium List 2 Accent 1" w:uiPriority="66"/>
+    <w:lsdException w:name="Medium Grid 1 Accent 1" w:uiPriority="67"/>
+    <w:lsdException w:name="Medium Grid 2 Accent 1" w:uiPriority="68"/>
+    <w:lsdException w:name="Medium Grid 3 Accent 1" w:uiPriority="69"/>
+    <w:lsdException w:name="Dark List Accent 1" w:uiPriority="70"/>
+    <w:lsdException w:name="Colorful Shading Accent 1" w:uiPriority="71"/>
+    <w:lsdException w:name="Colorful List Accent 1" w:uiPriority="72"/>
+    <w:lsdException w:name="Colorful Grid Accent 1" w:uiPriority="73"/>
+    <w:lsdException w:name="Light Shading Accent 2" w:uiPriority="60"/>
+    <w:lsdException w:name="Light List Accent 2" w:uiPriority="61"/>
+    <w:lsdException w:name="Light Grid Accent 2" w:uiPriority="62"/>
+    <w:lsdException w:name="Medium Shading 1 Accent 2" w:uiPriority="63"/>
+    <w:lsdException w:name="Medium Shading 2 Accent 2" w:uiPriority="64"/>
+    <w:lsdException w:name="Medium List 1 Accent 2" w:uiPriority="65"/>
+    <w:lsdException w:name="Medium List 2 Accent 2" w:uiPriority="66"/>
+    <w:lsdException w:name="Medium Grid 1 Accent 2" w:uiPriority="67"/>
+    <w:lsdException w:name="Medium Grid 2 Accent 2" w:uiPriority="68"/>
+    <w:lsdException w:name="Medium Grid 3 Accent 2" w:uiPriority="69"/>
+    <w:lsdException w:name="Dark List Accent 2" w:uiPriority="70"/>
+    <w:lsdException w:name="Colorful Shading Accent 2" w:uiPriority="71"/>
+    <w:lsdException w:name="Colorful List Accent 2" w:uiPriority="72"/>
+    <w:lsdException w:name="Colorful Grid Accent 2" w:uiPriority="73"/>
+    <w:lsdException w:name="Light Shading Accent 3" w:uiPriority="60"/>
+    <w:lsdException w:name="Light List Accent 3" w:uiPriority="61"/>
+    <w:lsdException w:name="Light Grid Accent 3" w:uiPriority="62"/>
+    <w:lsdException w:name="Medium Shading 1 Accent 3" w:uiPriority="63"/>
+    <w:lsdException w:name="Medium Shading 2 Accent 3" w:uiPriority="64"/>
+    <w:lsdException w:name="Medium List 1 Accent 3" w:uiPriority="65"/>
+    <w:lsdException w:name="Medium List 2 Accent 3" w:uiPriority="66"/>
+    <w:lsdException w:name="Medium Grid 1 Accent 3" w:uiPriority="67"/>
+    <w:lsdException w:name="Medium Grid 2 Accent 3" w:uiPriority="68"/>
+    <w:lsdException w:name="Medium Grid 3 Accent 3" w:uiPriority="69"/>
+    <w:lsdException w:name="Dark List Accent 3" w:uiPriority="70"/>
+    <w:lsdException w:name="Colorful Shading Accent 3" w:uiPriority="71"/>
+    <w:lsdException w:name="Colorful List Accent 3" w:uiPriority="72"/>
+    <w:lsdException w:name="Colorful Grid Accent 3" w:uiPriority="73"/>
+    <w:lsdException w:name="Light Shading Accent 4" w:uiPriority="60"/>
+    <w:lsdException w:name="Light List Accent 4" w:uiPriority="61"/>
+    <w:lsdException w:name="Light Grid Accent 4" w:uiPriority="62"/>
+    <w:lsdException w:name="Medium Shading 1 Accent 4" w:uiPriority="63"/>
+    <w:lsdException w:name="Medium Shading 2 Accent 4" w:uiPriority="64"/>
+    <w:lsdException w:name="Medium List 1 Accent 4" w:uiPriority="65"/>
+    <w:lsdException w:name="Medium List 2 Accent 4" w:uiPriority="66"/>
+    <w:lsdException w:name="Medium Grid 1 Accent 4" w:uiPriority="67"/>
+    <w:lsdException w:name="Medium Grid 2 Accent 4" w:uiPriority="68"/>
+    <w:lsdException w:name="Medium Grid 3 Accent 4" w:uiPriority="69"/>
+    <w:lsdException w:name="Dark List Accent 4" w:uiPriority="70"/>
+    <w:lsdException w:name="Colorful Shading Accent 4" w:uiPriority="71"/>
+    <w:lsdException w:name="Colorful List Accent 4" w:uiPriority="72"/>
+    <w:lsdException w:name="Colorful Grid Accent 4" w:uiPriority="73"/>
+    <w:lsdException w:name="Light Shading Accent 5" w:uiPriority="60"/>
+    <w:lsdException w:name="Light List Accent 5" w:uiPriority="61"/>
+    <w:lsdException w:name="Light Grid Accent 5" w:uiPriority="62"/>
+    <w:lsdException w:name="Medium Shading 1 Accent 5" w:uiPriority="63"/>
+    <w:lsdException w:name="Medium Shading 2 Accent 5" w:uiPriority="64"/>
+    <w:lsdException w:name="Medium List 1 Accent 5" w:uiPriority="65"/>
+    <w:lsdException w:name="Medium List 2 Accent 5" w:uiPriority="66"/>
+    <w:lsdException w:name="Medium Grid 1 Accent 5" w:uiPriority="67"/>
+    <w:lsdException w:name="Medium Grid 2 Accent 5" w:uiPriority="68"/>
+    <w:lsdException w:name="Medium Grid 3 Accent 5" w:uiPriority="69"/>
+    <w:lsdException w:name="Dark List Accent 5" w:uiPriority="70"/>
+    <w:lsdException w:name="Colorful Shading Accent 5" w:uiPriority="71"/>
+    <w:lsdException w:name="Colorful List Accent 5" w:uiPriority="72"/>
+    <w:lsdException w:name="Colorful Grid Accent 5" w:uiPriority="73"/>
+    <w:lsdException w:name="Light Shading Accent 6" w:uiPriority="60"/>
+    <w:lsdException w:name="Light List Accent 6" w:uiPriority="61"/>
+    <w:lsdException w:name="Light Grid Accent 6" w:uiPriority="62"/>
+    <w:lsdException w:name="Medium Shading 1 Accent 6" w:uiPriority="63"/>
+    <w:lsdException w:name="Medium Shading 2 Accent 6" w:uiPriority="64"/>
+    <w:lsdException w:name="Medium List 1 Accent 6" w:uiPriority="65"/>
+    <w:lsdException w:name="Medium List 2 Accent 6" w:uiPriority="66"/>
+    <w:lsdException w:name="Medium Grid 1 Accent 6" w:uiPriority="67"/>
+    <w:lsdException w:name="Medium Grid 2 Accent 6" w:uiPriority="68"/>
+    <w:lsdException w:name="Medium Grid 3 Accent 6" w:uiPriority="69"/>
+    <w:lsdException w:name="Dark List Accent 6" w:uiPriority="70"/>
+    <w:lsdException w:name="Colorful Shading Accent 6" w:uiPriority="71"/>
+    <w:lsdException w:name="Colorful List Accent 6" w:uiPriority="72"/>
+    <w:lsdException w:name="Colorful Grid Accent 6" w:uiPriority="73"/>
+    <w:lsdException w:name="Subtle Emphasis" w:uiPriority="19"/>
+    <w:lsdException w:name="Intense Emphasis" w:uiPriority="21"/>
+    <w:lsdException w:name="Subtle Reference" w:uiPriority="31"/>
+    <w:lsdException w:name="Intense Reference" w:uiPriority="32"/>
+    <w:lsdException w:name="Book Title" w:uiPriority="33"/>
+    <w:lsdException w:name="Bibliography" w:semiHidden="1" w:uiPriority="37" w:unhideWhenUsed="1"/>
+    <w:lsdException w:name="TOC Heading" w:semiHidden="1" w:uiPriority="39" w:unhideWhenUsed="1" w:qFormat="1"/>
+    <w:lsdException w:name="Plain Table 1" w:uiPriority="41"/>
+    <w:lsdException w:name="Plain Table 2" w:uiPriority="42"/>
+    <w:lsdException w:name="Plain Table 3" w:uiPriority="43"/>
+    <w:lsdException w:name="Plain Table 4" w:uiPriority="44"/>
+    <w:lsdException w:name="Plain Table 5" w:uiPriority="45"/>
+    <w:lsdException w:name="Grid Table Light" w:uiPriority="40"/>
+    <w:lsdException w:name="Grid Table 1 Light" w:uiPriority="46"/>
+    <w:lsdException w:name="Grid Table 2" w:uiPriority="47"/>
+    <w:lsdException w:name="Grid Table 3" w:uiPriority="48"/>
+    <w:lsdException w:name="Grid Table 4" w:uiPriority="49"/>
+    <w:lsdException w:name="Grid Table 5 Dark" w:uiPriority="50"/>
+    <w:lsdException w:name="Grid Table 6 Colorful" w:uiPriority="51"/>
+    <w:lsdException w:name="Grid Table 7 Colorful" w:uiPriority="52"/>
+    <w:lsdException w:name="Grid Table 1 Light Accent 1" w:uiPriority="46"/>
+    <w:lsdException w:name="Grid Table 2 Accent 1" w:uiPriority="47"/>
+    <w:lsdException w:name="Grid Table 3 Accent 1" w:uiPriority="48"/>
+    <w:lsdException w:name="Grid Table 4 Accent 1" w:uiPriority="49"/>
+    <w:lsdException w:name="Grid Table 5 Dark Accent 1" w:uiPriority="50"/>
+    <w:lsdException w:name="Grid Table 6 Colorful Accent 1" w:uiPriority="51"/>
+    <w:lsdException w:name="Grid Table 7 Colorful Accent 1" w:uiPriority="52"/>
+    <w:lsdException w:name="Grid Table 1 Light Accent 2" w:uiPriority="46"/>
+    <w:lsdException w:name="Grid Table 2 Accent 2" w:uiPriority="47"/>
+    <w:lsdException w:name="Grid Table 3 Accent 2" w:uiPriority="48"/>
+    <w:lsdException w:name="Grid Table 4 Accent 2" w:uiPriority="49"/>
+    <w:lsdException w:name="Grid Table 5 Dark Accent 2" w:uiPriority="50"/>
+    <w:lsdException w:name="Grid Table 6 Colorful Accent 2" w:uiPriority="51"/>
+    <w:lsdException w:name="Grid Table 7 Colorful Accent 2" w:uiPriority="52"/>
+    <w:lsdException w:name="Grid Table 1 Light Accent 3" w:uiPriority="46"/>
+    <w:lsdException w:name="Grid Table 2 Accent 3" w:uiPriority="47"/>
+    <w:lsdException w:name="Grid Table 3 Accent 3" w:uiPriority="48"/>
+    <w:lsdException w:name="Grid Table 4 Accent 3" w:uiPriority="49"/>
+    <w:lsdException w:name="Grid Table 5 Dark Accent 3" w:uiPriority="50"/>
+    <w:lsdException w:name="Grid Table 6 Colorful Accent 3" w:uiPriority="51"/>
+    <w:lsdException w:name="Grid Table 7 Colorful Accent 3" w:uiPriority="52"/>
+    <w:lsdException w:name="Grid Table 1 Light Accent 4" w:uiPriority="46"/>
+    <w:lsdException w:name="Grid Table 2 Accent 4" w:uiPriority="47"/>
+    <w:lsdException w:name="Grid Table 3 Accent 4" w:uiPriority="48"/>
+    <w:lsdException w:name="Grid Table 4 Accent 4" w:uiPriority="49"/>
+    <w:lsdException w:name="Grid Table 5 Dark Accent 4" w:uiPriority="50"/>
+    <w:lsdException w:name="Grid Table 6 Colorful Accent 4" w:uiPriority="51"/>
+    <w:lsdException w:name="Grid Table 7 Colorful Accent 4" w:uiPriority="52"/>
+    <w:lsdException w:name="Grid Table 1 Light Accent 5" w:uiPriority="46"/>
+    <w:lsdException w:name="Grid Table 2 Accent 5" w:uiPriority="47"/>
+    <w:lsdException w:name="Grid Table 3 Accent 5" w:uiPriority="48"/>
+    <w:lsdException w:name="Grid Table 4 Accent 5" w:uiPriority="49"/>
+    <w:lsdException w:name="Grid Table 5 Dark Accent 5" w:uiPriority="50"/>
+    <w:lsdException w:name="Grid Table 6 Colorful Accent 5" w:uiPriority="51"/>
+    <w:lsdException w:name="Grid Table 7 Colorful Accent 5" w:uiPriority="52"/>
+    <w:lsdException w:name="Grid Table 1 Light Accent 6" w:uiPriority="46"/>
+    <w:lsdException w:name="Grid Table 2 Accent 6" w:uiPriority="47"/>
+    <w:lsdException w:name="Grid Table 3 Accent 6" w:uiPriority="48"/>
+    <w:lsdException w:name="Grid Table 4 Accent 6" w:uiPriority="49"/>
+    <w:lsdException w:name="Grid Table 5 Dark Accent 6" w:uiPriority="50"/>
+    <w:lsdException w:name="Grid Table 6 Colorful Accent 6" w:uiPriority="51"/>
+    <w:lsdException w:name="Grid Table 7 Colorful Accent 6" w:uiPriority="52"/>
+    <w:lsdException w:name="List Table 1 Light" w:uiPriority="46"/>
+    <w:lsdException w:name="List Table 2" w:uiPriority="47"/>
+    <w:lsdException w:name="List Table 3" w:uiPriority="48"/>
+    <w:lsdException w:name="List Table 4" w:uiPriority="49"/>
+    <w:lsdException w:name="List Table 5 Dark" w:uiPriority="50"/>
+    <w:lsdException w:name="List Table 6 Colorful" w:uiPriority="51"/>
+    <w:lsdException w:name="List Table 7 Colorful" w:uiPriority="52"/>
+    <w:lsdException w:name="List Table 1 Light Accent 1" w:uiPriority="46"/>
+    <w:lsdException w:name="List Table 2 Accent 1" w:uiPriority="47"/>
+    <w:lsdException w:name="List Table 3 Accent 1" w:uiPriority="48"/>
+    <w:lsdException w:name="List Table 4 Accent 1" w:uiPriority="49"/>
+    <w:lsdException w:name="List Table 5 Dark Accent 1" w:uiPriority="50"/>
+    <w:lsdException w:name="List Table 6 Colorful Accent 1" w:uiPriority="51"/>
+    <w:lsdException w:name="List Table 7 Colorful Accent 1" w:uiPriority="52"/>
+    <w:lsdException w:name="List Table 1 Light Accent 2" w:uiPriority="46"/>
+    <w:lsdException w:name="List Table 2 Accent 2" w:uiPriority="47"/>
+    <w:lsdException w:name="List Table 3 Accent 2" w:uiPriority="48"/>
+    <w:lsdException w:name="List Table 4 Accent 2" w:uiPriority="49"/>
+    <w:lsdException w:name="List Table 5 Dark Accent 2" w:uiPriority="50"/>
+    <w:lsdException w:name="List Table 6 Colorful Accent 2" w:uiPriority="51"/>
+    <w:lsdException w:name="List Table 7 Colorful Accent 2" w:uiPriority="52"/>
+    <w:lsdException w:name="List Table 1 Light Accent 3" w:uiPriority="46"/>
+    <w:lsdException w:name="List Table 2 Accent 3" w:uiPriority="47"/>
+    <w:lsdException w:name="List Table 3 Accent 3" w:uiPriority="48"/>
+    <w:lsdException w:name="List Table 4 Accent 3" w:uiPriority="49"/>
+    <w:lsdException w:name="List Table 5 Dark Accent 3" w:uiPriority="50"/>
+    <w:lsdException w:name="List Table 6 Colorful Accent 3" w:uiPriority="51"/>
+    <w:lsdException w:name="List Table 7 Colorful Accent 3" w:uiPriority="52"/>
+    <w:lsdException w:name="List Table 1 Light Accent 4" w:uiPriority="46"/>
+    <w:lsdException w:name="List Table 2 Accent 4" w:uiPriority="47"/>
+    <w:lsdException w:name="List Table 3 Accent 4" w:uiPriority="48"/>
+    <w:lsdException w:name="List Table 4 Accent 4" w:uiPriority="49"/>
+    <w:lsdException w:name="List Table 5 Dark Accent 4" w:uiPriority="50"/>
+    <w:lsdException w:name="List Table 6 Colorful Accent 4" w:uiPriority="51"/>
+    <w:lsdException w:name="List Table 7 Colorful Accent 4" w:uiPriority="52"/>
+    <w:lsdException w:name="List Table 1 Light Accent 5" w:uiPriority="46"/>
+    <w:lsdException w:name="List Table 2 Accent 5" w:uiPriority="47"/>
+    <w:lsdException w:name="List Table 3 Accent 5" w:uiPriority="48"/>
+    <w:lsdException w:name="List Table 4 Accent 5" w:uiPriority="49"/>
+    <w:lsdException w:name="List Table 5 Dark Accent 5" w:uiPriority="50"/>
+    <w:lsdException w:name="List Table 6 Colorful Accent 5" w:uiPriority="51"/>
+    <w:lsdException w:name="List Table 7 Colorful Accent 5" w:uiPriority="52"/>
+    <w:lsdException w:name="List Table 1 Light Accent 6" w:uiPriority="46"/>
+    <w:lsdException w:name="List Table 2 Accent 6" w:uiPriority="47"/>
+    <w:lsdException w:name="List Table 3 Accent 6" w:uiPriority="48"/>
+    <w:lsdException w:name="List Table 4 Accent 6" w:uiPriority="49"/>
+    <w:lsdException w:name="List Table 5 Dark Accent 6" w:uiPriority="50"/>
+    <w:lsdException w:name="List Table 6 Colorful Accent 6" w:uiPriority="51"/>
+    <w:lsdException w:name="List Table 7 Colorful Accent 6" w:uiPriority="52"/>
   </w:latentStyles>
   <w:style w:type="paragraph" w:default="1" w:styleId="Normal">
     <w:name w:val="Normal"/>
@@ -12473,7 +13416,6 @@
       <w:spacing w:after="0" w:line="240" w:lineRule="auto"/>
     </w:pPr>
     <w:tblPr>
-      <w:tblInd w:w="0" w:type="dxa"/>
       <w:tblBorders>
         <w:top w:val="single" w:sz="4" w:space="0" w:color="auto"/>
         <w:left w:val="single" w:sz="4" w:space="0" w:color="auto"/>
@@ -12482,654 +13424,6 @@
         <w:insideH w:val="single" w:sz="4" w:space="0" w:color="auto"/>
         <w:insideV w:val="single" w:sz="4" w:space="0" w:color="auto"/>
       </w:tblBorders>
-      <w:tblCellMar>
-        <w:top w:w="0" w:type="dxa"/>
-        <w:left w:w="108" w:type="dxa"/>
-        <w:bottom w:w="0" w:type="dxa"/>
-        <w:right w:w="108" w:type="dxa"/>
-      </w:tblCellMar>
-    </w:tblPr>
-  </w:style>
-  <w:style w:type="character" w:styleId="CommentReference">
-    <w:name w:val="annotation reference"/>
-    <w:basedOn w:val="DefaultParagraphFont"/>
-    <w:uiPriority w:val="99"/>
-    <w:semiHidden/>
-    <w:unhideWhenUsed/>
-    <w:rsid w:val="000E7ACF"/>
-    <w:rPr>
-      <w:sz w:val="16"/>
-      <w:szCs w:val="16"/>
-    </w:rPr>
-  </w:style>
-  <w:style w:type="paragraph" w:styleId="CommentText">
-    <w:name w:val="annotation text"/>
-    <w:basedOn w:val="Normal"/>
-    <w:link w:val="CommentTextChar"/>
-    <w:uiPriority w:val="99"/>
-    <w:semiHidden/>
-    <w:unhideWhenUsed/>
-    <w:rsid w:val="000E7ACF"/>
-    <w:pPr>
-      <w:spacing w:line="240" w:lineRule="auto"/>
-    </w:pPr>
-    <w:rPr>
-      <w:sz w:val="20"/>
-      <w:szCs w:val="20"/>
-    </w:rPr>
-  </w:style>
-  <w:style w:type="character" w:customStyle="1" w:styleId="CommentTextChar">
-    <w:name w:val="Comment Text Char"/>
-    <w:basedOn w:val="DefaultParagraphFont"/>
-    <w:link w:val="CommentText"/>
-    <w:uiPriority w:val="99"/>
-    <w:semiHidden/>
-    <w:rsid w:val="000E7ACF"/>
-    <w:rPr>
-      <w:sz w:val="20"/>
-      <w:szCs w:val="20"/>
-    </w:rPr>
-  </w:style>
-  <w:style w:type="paragraph" w:styleId="CommentSubject">
-    <w:name w:val="annotation subject"/>
-    <w:basedOn w:val="CommentText"/>
-    <w:next w:val="CommentText"/>
-    <w:link w:val="CommentSubjectChar"/>
-    <w:uiPriority w:val="99"/>
-    <w:semiHidden/>
-    <w:unhideWhenUsed/>
-    <w:rsid w:val="000E7ACF"/>
-    <w:rPr>
-      <w:b/>
-      <w:bCs/>
-    </w:rPr>
-  </w:style>
-  <w:style w:type="character" w:customStyle="1" w:styleId="CommentSubjectChar">
-    <w:name w:val="Comment Subject Char"/>
-    <w:basedOn w:val="CommentTextChar"/>
-    <w:link w:val="CommentSubject"/>
-    <w:uiPriority w:val="99"/>
-    <w:semiHidden/>
-    <w:rsid w:val="000E7ACF"/>
-    <w:rPr>
-      <w:b/>
-      <w:bCs/>
-      <w:sz w:val="20"/>
-      <w:szCs w:val="20"/>
-    </w:rPr>
-  </w:style>
-</w:styles>
-</file>
-
-<file path=word/stylesWithEffects.xml><?xml version="1.0" encoding="utf-8"?>
-<w:styles xmlns:wpc="http://schemas.microsoft.com/office/word/2010/wordprocessingCanvas" xmlns:mc="http://schemas.openxmlformats.org/markup-compatibility/2006" xmlns:o="urn:schemas-microsoft-com:office:office" xmlns:r="http://schemas.openxmlformats.org/officeDocument/2006/relationships" xmlns:m="http://schemas.openxmlformats.org/officeDocument/2006/math" xmlns:v="urn:schemas-microsoft-com:vml" xmlns:wp14="http://schemas.microsoft.com/office/word/2010/wordprocessingDrawing" xmlns:wp="http://schemas.openxmlformats.org/drawingml/2006/wordprocessingDrawing" xmlns:w10="urn:schemas-microsoft-com:office:word" xmlns:w="http://schemas.openxmlformats.org/wordprocessingml/2006/main" xmlns:w14="http://schemas.microsoft.com/office/word/2010/wordml" xmlns:wpg="http://schemas.microsoft.com/office/word/2010/wordprocessingGroup" xmlns:wpi="http://schemas.microsoft.com/office/word/2010/wordprocessingInk" xmlns:wne="http://schemas.microsoft.com/office/word/2006/wordml" xmlns:wps="http://schemas.microsoft.com/office/word/2010/wordprocessingShape" mc:Ignorable="w14 wp14">
-  <w:docDefaults>
-    <w:rPrDefault>
-      <w:rPr>
-        <w:rFonts w:asciiTheme="minorHAnsi" w:eastAsiaTheme="minorHAnsi" w:hAnsiTheme="minorHAnsi" w:cstheme="minorBidi"/>
-        <w:sz w:val="22"/>
-        <w:szCs w:val="22"/>
-        <w:lang w:val="en-US" w:eastAsia="en-US" w:bidi="ar-SA"/>
-      </w:rPr>
-    </w:rPrDefault>
-    <w:pPrDefault>
-      <w:pPr>
-        <w:spacing w:after="200" w:line="276" w:lineRule="auto"/>
-      </w:pPr>
-    </w:pPrDefault>
-  </w:docDefaults>
-  <w:latentStyles w:defLockedState="0" w:defUIPriority="99" w:defSemiHidden="1" w:defUnhideWhenUsed="1" w:defQFormat="0" w:count="267">
-    <w:lsdException w:name="Normal" w:semiHidden="0" w:uiPriority="0" w:unhideWhenUsed="0" w:qFormat="1"/>
-    <w:lsdException w:name="heading 1" w:semiHidden="0" w:uiPriority="9" w:unhideWhenUsed="0" w:qFormat="1"/>
-    <w:lsdException w:name="heading 2" w:uiPriority="9" w:qFormat="1"/>
-    <w:lsdException w:name="heading 3" w:uiPriority="9" w:qFormat="1"/>
-    <w:lsdException w:name="heading 4" w:uiPriority="9" w:qFormat="1"/>
-    <w:lsdException w:name="heading 5" w:uiPriority="9"/>
-    <w:lsdException w:name="heading 6" w:uiPriority="9"/>
-    <w:lsdException w:name="heading 7" w:uiPriority="9" w:qFormat="1"/>
-    <w:lsdException w:name="heading 8" w:uiPriority="9" w:qFormat="1"/>
-    <w:lsdException w:name="heading 9" w:uiPriority="9" w:qFormat="1"/>
-    <w:lsdException w:name="toc 1" w:uiPriority="39"/>
-    <w:lsdException w:name="toc 2" w:uiPriority="39"/>
-    <w:lsdException w:name="toc 3" w:uiPriority="39"/>
-    <w:lsdException w:name="toc 4" w:uiPriority="39"/>
-    <w:lsdException w:name="toc 5" w:uiPriority="39"/>
-    <w:lsdException w:name="toc 6" w:uiPriority="39"/>
-    <w:lsdException w:name="toc 7" w:uiPriority="39"/>
-    <w:lsdException w:name="toc 8" w:uiPriority="39"/>
-    <w:lsdException w:name="toc 9" w:uiPriority="39"/>
-    <w:lsdException w:name="caption" w:uiPriority="35" w:qFormat="1"/>
-    <w:lsdException w:name="Title" w:semiHidden="0" w:uiPriority="10" w:unhideWhenUsed="0"/>
-    <w:lsdException w:name="Default Paragraph Font" w:uiPriority="1"/>
-    <w:lsdException w:name="Subtitle" w:semiHidden="0" w:uiPriority="11" w:unhideWhenUsed="0"/>
-    <w:lsdException w:name="Strong" w:semiHidden="0" w:uiPriority="22" w:unhideWhenUsed="0"/>
-    <w:lsdException w:name="Emphasis" w:semiHidden="0" w:uiPriority="20" w:unhideWhenUsed="0"/>
-    <w:lsdException w:name="Table Grid" w:semiHidden="0" w:uiPriority="59" w:unhideWhenUsed="0"/>
-    <w:lsdException w:name="Placeholder Text" w:unhideWhenUsed="0"/>
-    <w:lsdException w:name="No Spacing" w:semiHidden="0" w:uiPriority="1" w:unhideWhenUsed="0"/>
-    <w:lsdException w:name="Light Shading" w:semiHidden="0" w:uiPriority="60" w:unhideWhenUsed="0"/>
-    <w:lsdException w:name="Light List" w:semiHidden="0" w:uiPriority="61" w:unhideWhenUsed="0"/>
-    <w:lsdException w:name="Light Grid" w:semiHidden="0" w:uiPriority="62" w:unhideWhenUsed="0"/>
-    <w:lsdException w:name="Medium Shading 1" w:semiHidden="0" w:uiPriority="63" w:unhideWhenUsed="0"/>
-    <w:lsdException w:name="Medium Shading 2" w:semiHidden="0" w:uiPriority="64" w:unhideWhenUsed="0"/>
-    <w:lsdException w:name="Medium List 1" w:semiHidden="0" w:uiPriority="65" w:unhideWhenUsed="0"/>
-    <w:lsdException w:name="Medium List 2" w:semiHidden="0" w:uiPriority="66" w:unhideWhenUsed="0"/>
-    <w:lsdException w:name="Medium Grid 1" w:semiHidden="0" w:uiPriority="67" w:unhideWhenUsed="0"/>
-    <w:lsdException w:name="Medium Grid 2" w:semiHidden="0" w:uiPriority="68" w:unhideWhenUsed="0"/>
-    <w:lsdException w:name="Medium Grid 3" w:semiHidden="0" w:uiPriority="69" w:unhideWhenUsed="0"/>
-    <w:lsdException w:name="Dark List" w:semiHidden="0" w:uiPriority="70" w:unhideWhenUsed="0"/>
-    <w:lsdException w:name="Colorful Shading" w:semiHidden="0" w:uiPriority="71" w:unhideWhenUsed="0"/>
-    <w:lsdException w:name="Colorful List" w:semiHidden="0" w:uiPriority="72" w:unhideWhenUsed="0"/>
-    <w:lsdException w:name="Colorful Grid" w:semiHidden="0" w:uiPriority="73" w:unhideWhenUsed="0"/>
-    <w:lsdException w:name="Light Shading Accent 1" w:semiHidden="0" w:uiPriority="60" w:unhideWhenUsed="0"/>
-    <w:lsdException w:name="Light List Accent 1" w:semiHidden="0" w:uiPriority="61" w:unhideWhenUsed="0"/>
-    <w:lsdException w:name="Light Grid Accent 1" w:semiHidden="0" w:uiPriority="62" w:unhideWhenUsed="0"/>
-    <w:lsdException w:name="Medium Shading 1 Accent 1" w:semiHidden="0" w:uiPriority="63" w:unhideWhenUsed="0"/>
-    <w:lsdException w:name="Medium Shading 2 Accent 1" w:semiHidden="0" w:uiPriority="64" w:unhideWhenUsed="0"/>
-    <w:lsdException w:name="Medium List 1 Accent 1" w:semiHidden="0" w:uiPriority="65" w:unhideWhenUsed="0"/>
-    <w:lsdException w:name="Revision" w:unhideWhenUsed="0"/>
-    <w:lsdException w:name="List Paragraph" w:semiHidden="0" w:uiPriority="34" w:unhideWhenUsed="0" w:qFormat="1"/>
-    <w:lsdException w:name="Quote" w:semiHidden="0" w:uiPriority="29" w:unhideWhenUsed="0"/>
-    <w:lsdException w:name="Intense Quote" w:semiHidden="0" w:uiPriority="30" w:unhideWhenUsed="0"/>
-    <w:lsdException w:name="Medium List 2 Accent 1" w:semiHidden="0" w:uiPriority="66" w:unhideWhenUsed="0"/>
-    <w:lsdException w:name="Medium Grid 1 Accent 1" w:semiHidden="0" w:uiPriority="67" w:unhideWhenUsed="0"/>
-    <w:lsdException w:name="Medium Grid 2 Accent 1" w:semiHidden="0" w:uiPriority="68" w:unhideWhenUsed="0"/>
-    <w:lsdException w:name="Medium Grid 3 Accent 1" w:semiHidden="0" w:uiPriority="69" w:unhideWhenUsed="0"/>
-    <w:lsdException w:name="Dark List Accent 1" w:semiHidden="0" w:uiPriority="70" w:unhideWhenUsed="0"/>
-    <w:lsdException w:name="Colorful Shading Accent 1" w:semiHidden="0" w:uiPriority="71" w:unhideWhenUsed="0"/>
-    <w:lsdException w:name="Colorful List Accent 1" w:semiHidden="0" w:uiPriority="72" w:unhideWhenUsed="0"/>
-    <w:lsdException w:name="Colorful Grid Accent 1" w:semiHidden="0" w:uiPriority="73" w:unhideWhenUsed="0"/>
-    <w:lsdException w:name="Light Shading Accent 2" w:semiHidden="0" w:uiPriority="60" w:unhideWhenUsed="0"/>
-    <w:lsdException w:name="Light List Accent 2" w:semiHidden="0" w:uiPriority="61" w:unhideWhenUsed="0"/>
-    <w:lsdException w:name="Light Grid Accent 2" w:semiHidden="0" w:uiPriority="62" w:unhideWhenUsed="0"/>
-    <w:lsdException w:name="Medium Shading 1 Accent 2" w:semiHidden="0" w:uiPriority="63" w:unhideWhenUsed="0"/>
-    <w:lsdException w:name="Medium Shading 2 Accent 2" w:semiHidden="0" w:uiPriority="64" w:unhideWhenUsed="0"/>
-    <w:lsdException w:name="Medium List 1 Accent 2" w:semiHidden="0" w:uiPriority="65" w:unhideWhenUsed="0"/>
-    <w:lsdException w:name="Medium List 2 Accent 2" w:semiHidden="0" w:uiPriority="66" w:unhideWhenUsed="0"/>
-    <w:lsdException w:name="Medium Grid 1 Accent 2" w:semiHidden="0" w:uiPriority="67" w:unhideWhenUsed="0"/>
-    <w:lsdException w:name="Medium Grid 2 Accent 2" w:semiHidden="0" w:uiPriority="68" w:unhideWhenUsed="0"/>
-    <w:lsdException w:name="Medium Grid 3 Accent 2" w:semiHidden="0" w:uiPriority="69" w:unhideWhenUsed="0"/>
-    <w:lsdException w:name="Dark List Accent 2" w:semiHidden="0" w:uiPriority="70" w:unhideWhenUsed="0"/>
-    <w:lsdException w:name="Colorful Shading Accent 2" w:semiHidden="0" w:uiPriority="71" w:unhideWhenUsed="0"/>
-    <w:lsdException w:name="Colorful List Accent 2" w:semiHidden="0" w:uiPriority="72" w:unhideWhenUsed="0"/>
-    <w:lsdException w:name="Colorful Grid Accent 2" w:semiHidden="0" w:uiPriority="73" w:unhideWhenUsed="0"/>
-    <w:lsdException w:name="Light Shading Accent 3" w:semiHidden="0" w:uiPriority="60" w:unhideWhenUsed="0"/>
-    <w:lsdException w:name="Light List Accent 3" w:semiHidden="0" w:uiPriority="61" w:unhideWhenUsed="0"/>
-    <w:lsdException w:name="Light Grid Accent 3" w:semiHidden="0" w:uiPriority="62" w:unhideWhenUsed="0"/>
-    <w:lsdException w:name="Medium Shading 1 Accent 3" w:semiHidden="0" w:uiPriority="63" w:unhideWhenUsed="0"/>
-    <w:lsdException w:name="Medium Shading 2 Accent 3" w:semiHidden="0" w:uiPriority="64" w:unhideWhenUsed="0"/>
-    <w:lsdException w:name="Medium List 1 Accent 3" w:semiHidden="0" w:uiPriority="65" w:unhideWhenUsed="0"/>
-    <w:lsdException w:name="Medium List 2 Accent 3" w:semiHidden="0" w:uiPriority="66" w:unhideWhenUsed="0"/>
-    <w:lsdException w:name="Medium Grid 1 Accent 3" w:semiHidden="0" w:uiPriority="67" w:unhideWhenUsed="0"/>
-    <w:lsdException w:name="Medium Grid 2 Accent 3" w:semiHidden="0" w:uiPriority="68" w:unhideWhenUsed="0"/>
-    <w:lsdException w:name="Medium Grid 3 Accent 3" w:semiHidden="0" w:uiPriority="69" w:unhideWhenUsed="0"/>
-    <w:lsdException w:name="Dark List Accent 3" w:semiHidden="0" w:uiPriority="70" w:unhideWhenUsed="0"/>
-    <w:lsdException w:name="Colorful Shading Accent 3" w:semiHidden="0" w:uiPriority="71" w:unhideWhenUsed="0"/>
-    <w:lsdException w:name="Colorful List Accent 3" w:semiHidden="0" w:uiPriority="72" w:unhideWhenUsed="0"/>
-    <w:lsdException w:name="Colorful Grid Accent 3" w:semiHidden="0" w:uiPriority="73" w:unhideWhenUsed="0"/>
-    <w:lsdException w:name="Light Shading Accent 4" w:semiHidden="0" w:uiPriority="60" w:unhideWhenUsed="0"/>
-    <w:lsdException w:name="Light List Accent 4" w:semiHidden="0" w:uiPriority="61" w:unhideWhenUsed="0"/>
-    <w:lsdException w:name="Light Grid Accent 4" w:semiHidden="0" w:uiPriority="62" w:unhideWhenUsed="0"/>
-    <w:lsdException w:name="Medium Shading 1 Accent 4" w:semiHidden="0" w:uiPriority="63" w:unhideWhenUsed="0"/>
-    <w:lsdException w:name="Medium Shading 2 Accent 4" w:semiHidden="0" w:uiPriority="64" w:unhideWhenUsed="0"/>
-    <w:lsdException w:name="Medium List 1 Accent 4" w:semiHidden="0" w:uiPriority="65" w:unhideWhenUsed="0"/>
-    <w:lsdException w:name="Medium List 2 Accent 4" w:semiHidden="0" w:uiPriority="66" w:unhideWhenUsed="0"/>
-    <w:lsdException w:name="Medium Grid 1 Accent 4" w:semiHidden="0" w:uiPriority="67" w:unhideWhenUsed="0"/>
-    <w:lsdException w:name="Medium Grid 2 Accent 4" w:semiHidden="0" w:uiPriority="68" w:unhideWhenUsed="0"/>
-    <w:lsdException w:name="Medium Grid 3 Accent 4" w:semiHidden="0" w:uiPriority="69" w:unhideWhenUsed="0"/>
-    <w:lsdException w:name="Dark List Accent 4" w:semiHidden="0" w:uiPriority="70" w:unhideWhenUsed="0"/>
-    <w:lsdException w:name="Colorful Shading Accent 4" w:semiHidden="0" w:uiPriority="71" w:unhideWhenUsed="0"/>
-    <w:lsdException w:name="Colorful List Accent 4" w:semiHidden="0" w:uiPriority="72" w:unhideWhenUsed="0"/>
-    <w:lsdException w:name="Colorful Grid Accent 4" w:semiHidden="0" w:uiPriority="73" w:unhideWhenUsed="0"/>
-    <w:lsdException w:name="Light Shading Accent 5" w:semiHidden="0" w:uiPriority="60" w:unhideWhenUsed="0"/>
-    <w:lsdException w:name="Light List Accent 5" w:semiHidden="0" w:uiPriority="61" w:unhideWhenUsed="0"/>
-    <w:lsdException w:name="Light Grid Accent 5" w:semiHidden="0" w:uiPriority="62" w:unhideWhenUsed="0"/>
-    <w:lsdException w:name="Medium Shading 1 Accent 5" w:semiHidden="0" w:uiPriority="63" w:unhideWhenUsed="0"/>
-    <w:lsdException w:name="Medium Shading 2 Accent 5" w:semiHidden="0" w:uiPriority="64" w:unhideWhenUsed="0"/>
-    <w:lsdException w:name="Medium List 1 Accent 5" w:semiHidden="0" w:uiPriority="65" w:unhideWhenUsed="0"/>
-    <w:lsdException w:name="Medium List 2 Accent 5" w:semiHidden="0" w:uiPriority="66" w:unhideWhenUsed="0"/>
-    <w:lsdException w:name="Medium Grid 1 Accent 5" w:semiHidden="0" w:uiPriority="67" w:unhideWhenUsed="0"/>
-    <w:lsdException w:name="Medium Grid 2 Accent 5" w:semiHidden="0" w:uiPriority="68" w:unhideWhenUsed="0"/>
-    <w:lsdException w:name="Medium Grid 3 Accent 5" w:semiHidden="0" w:uiPriority="69" w:unhideWhenUsed="0"/>
-    <w:lsdException w:name="Dark List Accent 5" w:semiHidden="0" w:uiPriority="70" w:unhideWhenUsed="0"/>
-    <w:lsdException w:name="Colorful Shading Accent 5" w:semiHidden="0" w:uiPriority="71" w:unhideWhenUsed="0"/>
-    <w:lsdException w:name="Colorful List Accent 5" w:semiHidden="0" w:uiPriority="72" w:unhideWhenUsed="0"/>
-    <w:lsdException w:name="Colorful Grid Accent 5" w:semiHidden="0" w:uiPriority="73" w:unhideWhenUsed="0"/>
-    <w:lsdException w:name="Light Shading Accent 6" w:semiHidden="0" w:uiPriority="60" w:unhideWhenUsed="0"/>
-    <w:lsdException w:name="Light List Accent 6" w:semiHidden="0" w:uiPriority="61" w:unhideWhenUsed="0"/>
-    <w:lsdException w:name="Light Grid Accent 6" w:semiHidden="0" w:uiPriority="62" w:unhideWhenUsed="0"/>
-    <w:lsdException w:name="Medium Shading 1 Accent 6" w:semiHidden="0" w:uiPriority="63" w:unhideWhenUsed="0"/>
-    <w:lsdException w:name="Medium Shading 2 Accent 6" w:semiHidden="0" w:uiPriority="64" w:unhideWhenUsed="0"/>
-    <w:lsdException w:name="Medium List 1 Accent 6" w:semiHidden="0" w:uiPriority="65" w:unhideWhenUsed="0"/>
-    <w:lsdException w:name="Medium List 2 Accent 6" w:semiHidden="0" w:uiPriority="66" w:unhideWhenUsed="0"/>
-    <w:lsdException w:name="Medium Grid 1 Accent 6" w:semiHidden="0" w:uiPriority="67" w:unhideWhenUsed="0"/>
-    <w:lsdException w:name="Medium Grid 2 Accent 6" w:semiHidden="0" w:uiPriority="68" w:unhideWhenUsed="0"/>
-    <w:lsdException w:name="Medium Grid 3 Accent 6" w:semiHidden="0" w:uiPriority="69" w:unhideWhenUsed="0"/>
-    <w:lsdException w:name="Dark List Accent 6" w:semiHidden="0" w:uiPriority="70" w:unhideWhenUsed="0"/>
-    <w:lsdException w:name="Colorful Shading Accent 6" w:semiHidden="0" w:uiPriority="71" w:unhideWhenUsed="0"/>
-    <w:lsdException w:name="Colorful List Accent 6" w:semiHidden="0" w:uiPriority="72" w:unhideWhenUsed="0"/>
-    <w:lsdException w:name="Colorful Grid Accent 6" w:semiHidden="0" w:uiPriority="73" w:unhideWhenUsed="0"/>
-    <w:lsdException w:name="Subtle Emphasis" w:semiHidden="0" w:uiPriority="19" w:unhideWhenUsed="0"/>
-    <w:lsdException w:name="Intense Emphasis" w:semiHidden="0" w:uiPriority="21" w:unhideWhenUsed="0"/>
-    <w:lsdException w:name="Subtle Reference" w:semiHidden="0" w:uiPriority="31" w:unhideWhenUsed="0"/>
-    <w:lsdException w:name="Intense Reference" w:semiHidden="0" w:uiPriority="32" w:unhideWhenUsed="0"/>
-    <w:lsdException w:name="Book Title" w:semiHidden="0" w:uiPriority="33" w:unhideWhenUsed="0"/>
-    <w:lsdException w:name="Bibliography" w:uiPriority="37"/>
-    <w:lsdException w:name="TOC Heading" w:uiPriority="39" w:qFormat="1"/>
-  </w:latentStyles>
-  <w:style w:type="paragraph" w:default="1" w:styleId="Normal">
-    <w:name w:val="Normal"/>
-    <w:qFormat/>
-    <w:rsid w:val="00B60228"/>
-    <w:pPr>
-      <w:spacing w:before="120" w:after="120"/>
-      <w:jc w:val="both"/>
-    </w:pPr>
-  </w:style>
-  <w:style w:type="paragraph" w:styleId="Heading1">
-    <w:name w:val="heading 1"/>
-    <w:basedOn w:val="Normal"/>
-    <w:next w:val="Normal"/>
-    <w:link w:val="Heading1Char"/>
-    <w:uiPriority w:val="9"/>
-    <w:qFormat/>
-    <w:rsid w:val="00103906"/>
-    <w:pPr>
-      <w:keepNext/>
-      <w:keepLines/>
-      <w:spacing w:after="60"/>
-      <w:outlineLvl w:val="0"/>
-    </w:pPr>
-    <w:rPr>
-      <w:rFonts w:asciiTheme="majorHAnsi" w:eastAsiaTheme="majorEastAsia" w:hAnsiTheme="majorHAnsi" w:cstheme="majorBidi"/>
-      <w:b/>
-      <w:color w:val="2E3917"/>
-      <w:sz w:val="40"/>
-      <w:szCs w:val="32"/>
-    </w:rPr>
-  </w:style>
-  <w:style w:type="paragraph" w:styleId="Heading2">
-    <w:name w:val="heading 2"/>
-    <w:basedOn w:val="Normal"/>
-    <w:next w:val="Normal"/>
-    <w:link w:val="Heading2Char"/>
-    <w:uiPriority w:val="9"/>
-    <w:qFormat/>
-    <w:rsid w:val="00103906"/>
-    <w:pPr>
-      <w:keepNext/>
-      <w:keepLines/>
-      <w:spacing w:after="80"/>
-      <w:outlineLvl w:val="1"/>
-    </w:pPr>
-    <w:rPr>
-      <w:rFonts w:asciiTheme="majorHAnsi" w:eastAsiaTheme="majorEastAsia" w:hAnsiTheme="majorHAnsi" w:cstheme="majorBidi"/>
-      <w:b/>
-      <w:color w:val="2E3917"/>
-      <w:sz w:val="36"/>
-      <w:szCs w:val="36"/>
-    </w:rPr>
-  </w:style>
-  <w:style w:type="paragraph" w:styleId="Heading3">
-    <w:name w:val="heading 3"/>
-    <w:basedOn w:val="Normal"/>
-    <w:next w:val="Normal"/>
-    <w:link w:val="Heading3Char"/>
-    <w:uiPriority w:val="9"/>
-    <w:unhideWhenUsed/>
-    <w:qFormat/>
-    <w:rsid w:val="00103906"/>
-    <w:pPr>
-      <w:keepNext/>
-      <w:keepLines/>
-      <w:spacing w:after="80"/>
-      <w:outlineLvl w:val="2"/>
-    </w:pPr>
-    <w:rPr>
-      <w:rFonts w:asciiTheme="majorHAnsi" w:eastAsiaTheme="majorEastAsia" w:hAnsiTheme="majorHAnsi" w:cstheme="majorBidi"/>
-      <w:b/>
-      <w:color w:val="2E3917"/>
-      <w:sz w:val="32"/>
-      <w:szCs w:val="32"/>
-    </w:rPr>
-  </w:style>
-  <w:style w:type="paragraph" w:styleId="Heading4">
-    <w:name w:val="heading 4"/>
-    <w:basedOn w:val="Normal"/>
-    <w:next w:val="Normal"/>
-    <w:link w:val="Heading4Char"/>
-    <w:uiPriority w:val="9"/>
-    <w:unhideWhenUsed/>
-    <w:qFormat/>
-    <w:rsid w:val="00103906"/>
-    <w:pPr>
-      <w:keepNext/>
-      <w:keepLines/>
-      <w:spacing w:before="80" w:after="80"/>
-      <w:outlineLvl w:val="3"/>
-    </w:pPr>
-    <w:rPr>
-      <w:rFonts w:asciiTheme="majorHAnsi" w:eastAsiaTheme="majorEastAsia" w:hAnsiTheme="majorHAnsi" w:cstheme="majorBidi"/>
-      <w:iCs/>
-      <w:color w:val="2E3917"/>
-      <w:sz w:val="28"/>
-    </w:rPr>
-  </w:style>
-  <w:style w:type="paragraph" w:styleId="Heading5">
-    <w:name w:val="heading 5"/>
-    <w:basedOn w:val="Normal"/>
-    <w:next w:val="Normal"/>
-    <w:link w:val="Heading5Char"/>
-    <w:uiPriority w:val="9"/>
-    <w:unhideWhenUsed/>
-    <w:rsid w:val="001D2B86"/>
-    <w:pPr>
-      <w:keepNext/>
-      <w:keepLines/>
-      <w:spacing w:before="200" w:after="0"/>
-      <w:outlineLvl w:val="4"/>
-    </w:pPr>
-    <w:rPr>
-      <w:rFonts w:asciiTheme="majorHAnsi" w:eastAsiaTheme="majorEastAsia" w:hAnsiTheme="majorHAnsi" w:cstheme="majorBidi"/>
-      <w:color w:val="2E3917"/>
-      <w:sz w:val="24"/>
-    </w:rPr>
-  </w:style>
-  <w:style w:type="paragraph" w:styleId="Heading6">
-    <w:name w:val="heading 6"/>
-    <w:basedOn w:val="Normal"/>
-    <w:next w:val="Normal"/>
-    <w:link w:val="Heading6Char"/>
-    <w:uiPriority w:val="9"/>
-    <w:semiHidden/>
-    <w:unhideWhenUsed/>
-    <w:rsid w:val="001D2B86"/>
-    <w:pPr>
-      <w:keepNext/>
-      <w:keepLines/>
-      <w:spacing w:before="40" w:after="0"/>
-      <w:outlineLvl w:val="5"/>
-    </w:pPr>
-    <w:rPr>
-      <w:rFonts w:asciiTheme="majorHAnsi" w:eastAsiaTheme="majorEastAsia" w:hAnsiTheme="majorHAnsi" w:cstheme="majorBidi"/>
-      <w:color w:val="2E3917"/>
-    </w:rPr>
-  </w:style>
-  <w:style w:type="character" w:default="1" w:styleId="DefaultParagraphFont">
-    <w:name w:val="Default Paragraph Font"/>
-    <w:uiPriority w:val="1"/>
-    <w:semiHidden/>
-    <w:unhideWhenUsed/>
-  </w:style>
-  <w:style w:type="table" w:default="1" w:styleId="TableNormal">
-    <w:name w:val="Normal Table"/>
-    <w:uiPriority w:val="99"/>
-    <w:semiHidden/>
-    <w:unhideWhenUsed/>
-    <w:tblPr>
-      <w:tblInd w:w="0" w:type="dxa"/>
-      <w:tblCellMar>
-        <w:top w:w="0" w:type="dxa"/>
-        <w:left w:w="108" w:type="dxa"/>
-        <w:bottom w:w="0" w:type="dxa"/>
-        <w:right w:w="108" w:type="dxa"/>
-      </w:tblCellMar>
-    </w:tblPr>
-  </w:style>
-  <w:style w:type="numbering" w:default="1" w:styleId="NoList">
-    <w:name w:val="No List"/>
-    <w:uiPriority w:val="99"/>
-    <w:semiHidden/>
-    <w:unhideWhenUsed/>
-  </w:style>
-  <w:style w:type="paragraph" w:styleId="Header">
-    <w:name w:val="header"/>
-    <w:basedOn w:val="Normal"/>
-    <w:link w:val="HeaderChar"/>
-    <w:uiPriority w:val="99"/>
-    <w:unhideWhenUsed/>
-    <w:rsid w:val="008068A2"/>
-    <w:pPr>
-      <w:tabs>
-        <w:tab w:val="center" w:pos="4680"/>
-        <w:tab w:val="right" w:pos="9360"/>
-      </w:tabs>
-      <w:spacing w:after="0" w:line="240" w:lineRule="auto"/>
-    </w:pPr>
-  </w:style>
-  <w:style w:type="character" w:customStyle="1" w:styleId="HeaderChar">
-    <w:name w:val="Header Char"/>
-    <w:basedOn w:val="DefaultParagraphFont"/>
-    <w:link w:val="Header"/>
-    <w:uiPriority w:val="99"/>
-    <w:rsid w:val="008068A2"/>
-  </w:style>
-  <w:style w:type="paragraph" w:styleId="Footer">
-    <w:name w:val="footer"/>
-    <w:basedOn w:val="Normal"/>
-    <w:link w:val="FooterChar"/>
-    <w:uiPriority w:val="99"/>
-    <w:unhideWhenUsed/>
-    <w:rsid w:val="008068A2"/>
-    <w:pPr>
-      <w:tabs>
-        <w:tab w:val="center" w:pos="4680"/>
-        <w:tab w:val="right" w:pos="9360"/>
-      </w:tabs>
-      <w:spacing w:after="0" w:line="240" w:lineRule="auto"/>
-    </w:pPr>
-  </w:style>
-  <w:style w:type="character" w:customStyle="1" w:styleId="FooterChar">
-    <w:name w:val="Footer Char"/>
-    <w:basedOn w:val="DefaultParagraphFont"/>
-    <w:link w:val="Footer"/>
-    <w:uiPriority w:val="99"/>
-    <w:rsid w:val="008068A2"/>
-  </w:style>
-  <w:style w:type="paragraph" w:styleId="BalloonText">
-    <w:name w:val="Balloon Text"/>
-    <w:basedOn w:val="Normal"/>
-    <w:link w:val="BalloonTextChar"/>
-    <w:uiPriority w:val="99"/>
-    <w:semiHidden/>
-    <w:unhideWhenUsed/>
-    <w:rsid w:val="00564D7B"/>
-    <w:pPr>
-      <w:spacing w:after="0" w:line="240" w:lineRule="auto"/>
-    </w:pPr>
-    <w:rPr>
-      <w:rFonts w:ascii="Tahoma" w:hAnsi="Tahoma" w:cs="Tahoma"/>
-      <w:sz w:val="16"/>
-      <w:szCs w:val="16"/>
-    </w:rPr>
-  </w:style>
-  <w:style w:type="character" w:customStyle="1" w:styleId="BalloonTextChar">
-    <w:name w:val="Balloon Text Char"/>
-    <w:basedOn w:val="DefaultParagraphFont"/>
-    <w:link w:val="BalloonText"/>
-    <w:uiPriority w:val="99"/>
-    <w:semiHidden/>
-    <w:rsid w:val="00564D7B"/>
-    <w:rPr>
-      <w:rFonts w:ascii="Tahoma" w:hAnsi="Tahoma" w:cs="Tahoma"/>
-      <w:sz w:val="16"/>
-      <w:szCs w:val="16"/>
-    </w:rPr>
-  </w:style>
-  <w:style w:type="character" w:styleId="Hyperlink">
-    <w:name w:val="Hyperlink"/>
-    <w:basedOn w:val="DefaultParagraphFont"/>
-    <w:uiPriority w:val="99"/>
-    <w:unhideWhenUsed/>
-    <w:rsid w:val="0079324A"/>
-    <w:rPr>
-      <w:color w:val="0000FF" w:themeColor="hyperlink"/>
-      <w:u w:val="single"/>
-    </w:rPr>
-  </w:style>
-  <w:style w:type="character" w:customStyle="1" w:styleId="Heading1Char">
-    <w:name w:val="Heading 1 Char"/>
-    <w:basedOn w:val="DefaultParagraphFont"/>
-    <w:link w:val="Heading1"/>
-    <w:uiPriority w:val="9"/>
-    <w:rsid w:val="00103906"/>
-    <w:rPr>
-      <w:rFonts w:asciiTheme="majorHAnsi" w:eastAsiaTheme="majorEastAsia" w:hAnsiTheme="majorHAnsi" w:cstheme="majorBidi"/>
-      <w:b/>
-      <w:color w:val="2E3917"/>
-      <w:sz w:val="40"/>
-      <w:szCs w:val="32"/>
-      <w:lang w:val="bg-BG"/>
-    </w:rPr>
-  </w:style>
-  <w:style w:type="character" w:customStyle="1" w:styleId="Heading2Char">
-    <w:name w:val="Heading 2 Char"/>
-    <w:basedOn w:val="DefaultParagraphFont"/>
-    <w:link w:val="Heading2"/>
-    <w:uiPriority w:val="9"/>
-    <w:rsid w:val="00103906"/>
-    <w:rPr>
-      <w:rFonts w:asciiTheme="majorHAnsi" w:eastAsiaTheme="majorEastAsia" w:hAnsiTheme="majorHAnsi" w:cstheme="majorBidi"/>
-      <w:b/>
-      <w:color w:val="2E3917"/>
-      <w:sz w:val="36"/>
-      <w:szCs w:val="36"/>
-      <w:lang w:val="bg-BG"/>
-    </w:rPr>
-  </w:style>
-  <w:style w:type="paragraph" w:styleId="NormalWeb">
-    <w:name w:val="Normal (Web)"/>
-    <w:basedOn w:val="Normal"/>
-    <w:uiPriority w:val="99"/>
-    <w:semiHidden/>
-    <w:unhideWhenUsed/>
-    <w:rsid w:val="00524789"/>
-    <w:pPr>
-      <w:spacing w:before="100" w:beforeAutospacing="1" w:after="100" w:afterAutospacing="1" w:line="240" w:lineRule="auto"/>
-    </w:pPr>
-    <w:rPr>
-      <w:rFonts w:ascii="Times New Roman" w:eastAsia="Times New Roman" w:hAnsi="Times New Roman" w:cs="Times New Roman"/>
-      <w:sz w:val="24"/>
-      <w:szCs w:val="24"/>
-    </w:rPr>
-  </w:style>
-  <w:style w:type="character" w:styleId="Strong">
-    <w:name w:val="Strong"/>
-    <w:basedOn w:val="DefaultParagraphFont"/>
-    <w:uiPriority w:val="22"/>
-    <w:rsid w:val="00524789"/>
-    <w:rPr>
-      <w:b/>
-      <w:bCs/>
-    </w:rPr>
-  </w:style>
-  <w:style w:type="character" w:customStyle="1" w:styleId="Heading3Char">
-    <w:name w:val="Heading 3 Char"/>
-    <w:basedOn w:val="DefaultParagraphFont"/>
-    <w:link w:val="Heading3"/>
-    <w:uiPriority w:val="9"/>
-    <w:rsid w:val="00103906"/>
-    <w:rPr>
-      <w:rFonts w:asciiTheme="majorHAnsi" w:eastAsiaTheme="majorEastAsia" w:hAnsiTheme="majorHAnsi" w:cstheme="majorBidi"/>
-      <w:b/>
-      <w:color w:val="2E3917"/>
-      <w:sz w:val="32"/>
-      <w:szCs w:val="32"/>
-      <w:lang w:val="bg-BG"/>
-    </w:rPr>
-  </w:style>
-  <w:style w:type="character" w:customStyle="1" w:styleId="Heading4Char">
-    <w:name w:val="Heading 4 Char"/>
-    <w:basedOn w:val="DefaultParagraphFont"/>
-    <w:link w:val="Heading4"/>
-    <w:uiPriority w:val="9"/>
-    <w:rsid w:val="00103906"/>
-    <w:rPr>
-      <w:rFonts w:asciiTheme="majorHAnsi" w:eastAsiaTheme="majorEastAsia" w:hAnsiTheme="majorHAnsi" w:cstheme="majorBidi"/>
-      <w:iCs/>
-      <w:color w:val="2E3917"/>
-      <w:sz w:val="28"/>
-      <w:lang w:val="bg-BG"/>
-    </w:rPr>
-  </w:style>
-  <w:style w:type="paragraph" w:styleId="ListParagraph">
-    <w:name w:val="List Paragraph"/>
-    <w:basedOn w:val="Normal"/>
-    <w:uiPriority w:val="34"/>
-    <w:qFormat/>
-    <w:rsid w:val="00B93283"/>
-    <w:pPr>
-      <w:numPr>
-        <w:numId w:val="8"/>
-      </w:numPr>
-      <w:spacing w:line="240" w:lineRule="auto"/>
-      <w:ind w:left="568" w:hanging="284"/>
-    </w:pPr>
-    <w:rPr>
-      <w:noProof/>
-    </w:rPr>
-  </w:style>
-  <w:style w:type="character" w:customStyle="1" w:styleId="Heading5Char">
-    <w:name w:val="Heading 5 Char"/>
-    <w:basedOn w:val="DefaultParagraphFont"/>
-    <w:link w:val="Heading5"/>
-    <w:uiPriority w:val="9"/>
-    <w:rsid w:val="001D2B86"/>
-    <w:rPr>
-      <w:rFonts w:asciiTheme="majorHAnsi" w:eastAsiaTheme="majorEastAsia" w:hAnsiTheme="majorHAnsi" w:cstheme="majorBidi"/>
-      <w:color w:val="2E3917"/>
-      <w:sz w:val="24"/>
-    </w:rPr>
-  </w:style>
-  <w:style w:type="character" w:customStyle="1" w:styleId="Code">
-    <w:name w:val="Code"/>
-    <w:qFormat/>
-    <w:rsid w:val="003155BE"/>
-    <w:rPr>
-      <w:rFonts w:ascii="Consolas" w:hAnsi="Consolas"/>
-      <w:b/>
-      <w:bCs/>
-      <w:noProof/>
-      <w:sz w:val="22"/>
-      <w:lang w:val="en-US"/>
-    </w:rPr>
-  </w:style>
-  <w:style w:type="character" w:customStyle="1" w:styleId="Heading6Char">
-    <w:name w:val="Heading 6 Char"/>
-    <w:basedOn w:val="DefaultParagraphFont"/>
-    <w:link w:val="Heading6"/>
-    <w:uiPriority w:val="9"/>
-    <w:semiHidden/>
-    <w:rsid w:val="001D2B86"/>
-    <w:rPr>
-      <w:rFonts w:asciiTheme="majorHAnsi" w:eastAsiaTheme="majorEastAsia" w:hAnsiTheme="majorHAnsi" w:cstheme="majorBidi"/>
-      <w:color w:val="2E3917"/>
-    </w:rPr>
-  </w:style>
-  <w:style w:type="table" w:styleId="TableGrid">
-    <w:name w:val="Table Grid"/>
-    <w:basedOn w:val="TableNormal"/>
-    <w:uiPriority w:val="59"/>
-    <w:rsid w:val="00CC15FB"/>
-    <w:pPr>
-      <w:spacing w:after="0" w:line="240" w:lineRule="auto"/>
-    </w:pPr>
-    <w:tblPr>
-      <w:tblInd w:w="0" w:type="dxa"/>
-      <w:tblBorders>
-        <w:top w:val="single" w:sz="4" w:space="0" w:color="auto"/>
-        <w:left w:val="single" w:sz="4" w:space="0" w:color="auto"/>
-        <w:bottom w:val="single" w:sz="4" w:space="0" w:color="auto"/>
-        <w:right w:val="single" w:sz="4" w:space="0" w:color="auto"/>
-        <w:insideH w:val="single" w:sz="4" w:space="0" w:color="auto"/>
-        <w:insideV w:val="single" w:sz="4" w:space="0" w:color="auto"/>
-      </w:tblBorders>
-      <w:tblCellMar>
-        <w:top w:w="0" w:type="dxa"/>
-        <w:left w:w="108" w:type="dxa"/>
-        <w:bottom w:w="0" w:type="dxa"/>
-        <w:right w:w="108" w:type="dxa"/>
-      </w:tblCellMar>
     </w:tblPr>
   </w:style>
   <w:style w:type="character" w:styleId="CommentReference">
@@ -13493,7 +13787,7 @@
 </file>
 
 <file path=customXml/itemProps1.xml><?xml version="1.0" encoding="utf-8"?>
-<ds:datastoreItem xmlns:ds="http://schemas.openxmlformats.org/officeDocument/2006/customXml" ds:itemID="{A371C58D-E1C2-4024-B9E3-ABF6D05DA092}">
+<ds:datastoreItem xmlns:ds="http://schemas.openxmlformats.org/officeDocument/2006/customXml" ds:itemID="{AC78E785-71E0-44B3-945F-E7138B1F36A3}">
   <ds:schemaRefs>
     <ds:schemaRef ds:uri="http://schemas.openxmlformats.org/officeDocument/2006/bibliography"/>
   </ds:schemaRefs>

</xml_diff>